<commit_message>
Resume has been updated.
</commit_message>
<xml_diff>
--- a/assets/resume.docx
+++ b/assets/resume.docx
@@ -1,6 +1,6 @@
 
 <file path=word/document.xml><?xml version="1.0" encoding="utf-8"?>
-<w:document xmlns:wpc="http://schemas.microsoft.com/office/word/2010/wordprocessingCanvas" xmlns:cx="http://schemas.microsoft.com/office/drawing/2014/chartex" xmlns:cx1="http://schemas.microsoft.com/office/drawing/2015/9/8/chartex" xmlns:cx2="http://schemas.microsoft.com/office/drawing/2015/10/21/chartex" xmlns:cx3="http://schemas.microsoft.com/office/drawing/2016/5/9/chartex" xmlns:cx4="http://schemas.microsoft.com/office/drawing/2016/5/10/chartex" xmlns:cx5="http://schemas.microsoft.com/office/drawing/2016/5/11/chartex" xmlns:cx6="http://schemas.microsoft.com/office/drawing/2016/5/12/chartex" xmlns:cx7="http://schemas.microsoft.com/office/drawing/2016/5/13/chartex" xmlns:cx8="http://schemas.microsoft.com/office/drawing/2016/5/14/chartex" xmlns:mc="http://schemas.openxmlformats.org/markup-compatibility/2006" xmlns:aink="http://schemas.microsoft.com/office/drawing/2016/ink" xmlns:am3d="http://schemas.microsoft.com/office/drawing/2017/model3d" xmlns:o="urn:schemas-microsoft-com:office:office" xmlns:r="http://schemas.openxmlformats.org/officeDocument/2006/relationships" xmlns:m="http://schemas.openxmlformats.org/officeDocument/2006/math" xmlns:v="urn:schemas-microsoft-com:vml" xmlns:wp14="http://schemas.microsoft.com/office/word/2010/wordprocessingDrawing" xmlns:wp="http://schemas.openxmlformats.org/drawingml/2006/wordprocessingDrawing" xmlns:w10="urn:schemas-microsoft-com:office:word" xmlns:w="http://schemas.openxmlformats.org/wordprocessingml/2006/main" xmlns:w14="http://schemas.microsoft.com/office/word/2010/wordml" xmlns:w15="http://schemas.microsoft.com/office/word/2012/wordml" xmlns:w16cex="http://schemas.microsoft.com/office/word/2018/wordml/cex" xmlns:w16cid="http://schemas.microsoft.com/office/word/2016/wordml/cid" xmlns:w16="http://schemas.microsoft.com/office/word/2018/wordml" xmlns:w16se="http://schemas.microsoft.com/office/word/2015/wordml/symex" xmlns:wpg="http://schemas.microsoft.com/office/word/2010/wordprocessingGroup" xmlns:wpi="http://schemas.microsoft.com/office/word/2010/wordprocessingInk" xmlns:wne="http://schemas.microsoft.com/office/word/2006/wordml" xmlns:wps="http://schemas.microsoft.com/office/word/2010/wordprocessingShape" mc:Ignorable="w14 w15 w16se w16cid w16 w16cex wp14">
+<w:document xmlns:wpc="http://schemas.microsoft.com/office/word/2010/wordprocessingCanvas" xmlns:cx="http://schemas.microsoft.com/office/drawing/2014/chartex" xmlns:cx1="http://schemas.microsoft.com/office/drawing/2015/9/8/chartex" xmlns:cx2="http://schemas.microsoft.com/office/drawing/2015/10/21/chartex" xmlns:cx3="http://schemas.microsoft.com/office/drawing/2016/5/9/chartex" xmlns:cx4="http://schemas.microsoft.com/office/drawing/2016/5/10/chartex" xmlns:cx5="http://schemas.microsoft.com/office/drawing/2016/5/11/chartex" xmlns:cx6="http://schemas.microsoft.com/office/drawing/2016/5/12/chartex" xmlns:cx7="http://schemas.microsoft.com/office/drawing/2016/5/13/chartex" xmlns:cx8="http://schemas.microsoft.com/office/drawing/2016/5/14/chartex" xmlns:mc="http://schemas.openxmlformats.org/markup-compatibility/2006" xmlns:aink="http://schemas.microsoft.com/office/drawing/2016/ink" xmlns:am3d="http://schemas.microsoft.com/office/drawing/2017/model3d" xmlns:o="urn:schemas-microsoft-com:office:office" xmlns:r="http://schemas.openxmlformats.org/officeDocument/2006/relationships" xmlns:m="http://schemas.openxmlformats.org/officeDocument/2006/math" xmlns:v="urn:schemas-microsoft-com:vml" xmlns:wp14="http://schemas.microsoft.com/office/word/2010/wordprocessingDrawing" xmlns:wp="http://schemas.openxmlformats.org/drawingml/2006/wordprocessingDrawing" xmlns:w10="urn:schemas-microsoft-com:office:word" xmlns:w="http://schemas.openxmlformats.org/wordprocessingml/2006/main" xmlns:w14="http://schemas.microsoft.com/office/word/2010/wordml" xmlns:w15="http://schemas.microsoft.com/office/word/2012/wordml" xmlns:w16cex="http://schemas.microsoft.com/office/word/2018/wordml/cex" xmlns:w16cid="http://schemas.microsoft.com/office/word/2016/wordml/cid" xmlns:w16="http://schemas.microsoft.com/office/word/2018/wordml" xmlns:w16sdtdh="http://schemas.microsoft.com/office/word/2020/wordml/sdtdatahash" xmlns:w16se="http://schemas.microsoft.com/office/word/2015/wordml/symex" xmlns:wpg="http://schemas.microsoft.com/office/word/2010/wordprocessingGroup" xmlns:wpi="http://schemas.microsoft.com/office/word/2010/wordprocessingInk" xmlns:wne="http://schemas.microsoft.com/office/word/2006/wordml" xmlns:wps="http://schemas.microsoft.com/office/word/2010/wordprocessingShape" mc:Ignorable="w14 w15 w16se w16cid w16 w16cex w16sdtdh wp14">
   <w:body>
     <w:p>
       <w:pPr>
@@ -1137,8 +1137,312 @@
           <w:sz w:val="28"/>
           <w:szCs w:val="28"/>
         </w:rPr>
-        <w:t>KAPITAL BANK OJSC</w:t>
-      </w:r>
+        <w:t xml:space="preserve">KAPITAL BANK OJSC | </w:t>
+      </w:r>
+      <w:r>
+        <w:rPr>
+          <w:rFonts w:cstheme="minorHAnsi"/>
+          <w:sz w:val="24"/>
+          <w:szCs w:val="24"/>
+        </w:rPr>
+        <w:t>CHAPTER LEAD / SYSTEM DEVELOPMENT</w:t>
+      </w:r>
+    </w:p>
+    <w:p>
+      <w:pPr>
+        <w:spacing w:after="0" w:line="240" w:lineRule="auto"/>
+        <w:rPr>
+          <w:rFonts w:cstheme="minorHAnsi"/>
+          <w:sz w:val="20"/>
+          <w:szCs w:val="20"/>
+        </w:rPr>
+      </w:pPr>
+      <w:r>
+        <w:rPr>
+          <w:rFonts w:cstheme="minorHAnsi"/>
+          <w:sz w:val="20"/>
+          <w:szCs w:val="20"/>
+        </w:rPr>
+        <w:t>Apr</w:t>
+      </w:r>
+      <w:r>
+        <w:rPr>
+          <w:rFonts w:cstheme="minorHAnsi"/>
+          <w:sz w:val="20"/>
+          <w:szCs w:val="20"/>
+        </w:rPr>
+        <w:t xml:space="preserve"> 20</w:t>
+      </w:r>
+      <w:r>
+        <w:rPr>
+          <w:rFonts w:cstheme="minorHAnsi"/>
+          <w:sz w:val="20"/>
+          <w:szCs w:val="20"/>
+        </w:rPr>
+        <w:t>21</w:t>
+      </w:r>
+      <w:r>
+        <w:rPr>
+          <w:rFonts w:cstheme="minorHAnsi"/>
+          <w:sz w:val="20"/>
+          <w:szCs w:val="20"/>
+        </w:rPr>
+        <w:t xml:space="preserve"> – Present | Baku, Azerbaijan</w:t>
+      </w:r>
+    </w:p>
+    <w:p>
+      <w:pPr>
+        <w:spacing w:after="0" w:line="240" w:lineRule="auto"/>
+        <w:rPr>
+          <w:rFonts w:cstheme="minorHAnsi"/>
+          <w:sz w:val="20"/>
+          <w:szCs w:val="20"/>
+        </w:rPr>
+      </w:pPr>
+    </w:p>
+    <w:p>
+      <w:pPr>
+        <w:spacing w:after="0" w:line="240" w:lineRule="auto"/>
+        <w:rPr>
+          <w:rFonts w:cstheme="minorHAnsi"/>
+          <w:sz w:val="20"/>
+          <w:szCs w:val="20"/>
+        </w:rPr>
+      </w:pPr>
+      <w:r>
+        <w:rPr>
+          <w:rFonts w:cstheme="minorHAnsi"/>
+          <w:sz w:val="20"/>
+          <w:szCs w:val="20"/>
+        </w:rPr>
+        <w:t>- Develop chapter members to acquire the skills needed for efficient adoption of system development and agile practices.</w:t>
+      </w:r>
+    </w:p>
+    <w:p>
+      <w:pPr>
+        <w:spacing w:after="0" w:line="240" w:lineRule="auto"/>
+        <w:rPr>
+          <w:rFonts w:cstheme="minorHAnsi"/>
+          <w:sz w:val="20"/>
+          <w:szCs w:val="20"/>
+        </w:rPr>
+      </w:pPr>
+      <w:r>
+        <w:rPr>
+          <w:rFonts w:cstheme="minorHAnsi"/>
+          <w:sz w:val="20"/>
+          <w:szCs w:val="20"/>
+        </w:rPr>
+        <w:t>- Set up interaction and knowledge sharing processes among Chapter employees in different squads.</w:t>
+      </w:r>
+    </w:p>
+    <w:p>
+      <w:pPr>
+        <w:spacing w:after="0" w:line="240" w:lineRule="auto"/>
+        <w:rPr>
+          <w:rFonts w:cstheme="minorHAnsi"/>
+          <w:sz w:val="20"/>
+          <w:szCs w:val="20"/>
+        </w:rPr>
+      </w:pPr>
+      <w:r>
+        <w:rPr>
+          <w:rFonts w:cstheme="minorHAnsi"/>
+          <w:sz w:val="20"/>
+          <w:szCs w:val="20"/>
+        </w:rPr>
+        <w:t>- Participate in solving complex process challenges that require the highest competency level as an expert</w:t>
+      </w:r>
+      <w:r>
+        <w:rPr>
+          <w:rFonts w:cstheme="minorHAnsi"/>
+          <w:sz w:val="20"/>
+          <w:szCs w:val="20"/>
+        </w:rPr>
+        <w:t>.</w:t>
+      </w:r>
+    </w:p>
+    <w:p>
+      <w:pPr>
+        <w:spacing w:after="0" w:line="240" w:lineRule="auto"/>
+        <w:rPr>
+          <w:rFonts w:cstheme="minorHAnsi"/>
+          <w:sz w:val="20"/>
+          <w:szCs w:val="20"/>
+        </w:rPr>
+      </w:pPr>
+      <w:r>
+        <w:rPr>
+          <w:rFonts w:cstheme="minorHAnsi"/>
+          <w:sz w:val="20"/>
+          <w:szCs w:val="20"/>
+        </w:rPr>
+        <w:t>- Supporting and empowering chapter members, to enable delivery of increased value in their team’s results.</w:t>
+      </w:r>
+    </w:p>
+    <w:p>
+      <w:pPr>
+        <w:spacing w:after="0" w:line="240" w:lineRule="auto"/>
+        <w:rPr>
+          <w:rFonts w:cstheme="minorHAnsi"/>
+          <w:sz w:val="20"/>
+          <w:szCs w:val="20"/>
+        </w:rPr>
+      </w:pPr>
+      <w:r>
+        <w:rPr>
+          <w:rFonts w:cstheme="minorHAnsi"/>
+          <w:sz w:val="20"/>
+          <w:szCs w:val="20"/>
+        </w:rPr>
+        <w:t>- Set targets for development and growth and complete final assessment of Chapter employees in professional development.</w:t>
+      </w:r>
+    </w:p>
+    <w:p>
+      <w:pPr>
+        <w:spacing w:after="0" w:line="240" w:lineRule="auto"/>
+        <w:rPr>
+          <w:rFonts w:cstheme="minorHAnsi"/>
+          <w:sz w:val="20"/>
+          <w:szCs w:val="20"/>
+        </w:rPr>
+      </w:pPr>
+      <w:r>
+        <w:rPr>
+          <w:rFonts w:cstheme="minorHAnsi"/>
+          <w:sz w:val="20"/>
+          <w:szCs w:val="20"/>
+        </w:rPr>
+        <w:t>- Influencing strategic backlog and prioritization decisions related to the area of expertise.</w:t>
+      </w:r>
+    </w:p>
+    <w:p>
+      <w:pPr>
+        <w:spacing w:after="0" w:line="240" w:lineRule="auto"/>
+        <w:rPr>
+          <w:rFonts w:cstheme="minorHAnsi"/>
+          <w:sz w:val="20"/>
+          <w:szCs w:val="20"/>
+        </w:rPr>
+      </w:pPr>
+      <w:r>
+        <w:rPr>
+          <w:rFonts w:cstheme="minorHAnsi"/>
+          <w:sz w:val="20"/>
+          <w:szCs w:val="20"/>
+        </w:rPr>
+        <w:t>- Setting and applying standards and ensure the work performed is aligned with established road maps.</w:t>
+      </w:r>
+    </w:p>
+    <w:p>
+      <w:pPr>
+        <w:spacing w:after="0" w:line="240" w:lineRule="auto"/>
+        <w:rPr>
+          <w:rFonts w:cstheme="minorHAnsi"/>
+          <w:sz w:val="20"/>
+          <w:szCs w:val="20"/>
+        </w:rPr>
+      </w:pPr>
+      <w:r>
+        <w:rPr>
+          <w:rFonts w:cstheme="minorHAnsi"/>
+          <w:sz w:val="20"/>
+          <w:szCs w:val="20"/>
+        </w:rPr>
+        <w:t>- Actively share insights, knowledge, industry practices and developments across the organization.</w:t>
+      </w:r>
+    </w:p>
+    <w:p>
+      <w:pPr>
+        <w:spacing w:after="0" w:line="240" w:lineRule="auto"/>
+        <w:rPr>
+          <w:rFonts w:cstheme="minorHAnsi"/>
+          <w:sz w:val="20"/>
+          <w:szCs w:val="20"/>
+        </w:rPr>
+      </w:pPr>
+      <w:r>
+        <w:rPr>
+          <w:rFonts w:cstheme="minorHAnsi"/>
+          <w:sz w:val="20"/>
+          <w:szCs w:val="20"/>
+        </w:rPr>
+        <w:t>- Prepare decisions to hire/dismiss Chapter employees in consultation with Chapter Area Lead.</w:t>
+      </w:r>
+    </w:p>
+    <w:p>
+      <w:pPr>
+        <w:spacing w:after="0" w:line="240" w:lineRule="auto"/>
+        <w:rPr>
+          <w:rFonts w:cstheme="minorHAnsi"/>
+          <w:sz w:val="20"/>
+          <w:szCs w:val="20"/>
+        </w:rPr>
+      </w:pPr>
+      <w:r>
+        <w:rPr>
+          <w:rFonts w:cstheme="minorHAnsi"/>
+          <w:sz w:val="20"/>
+          <w:szCs w:val="20"/>
+        </w:rPr>
+        <w:t>- Proactively partnering with Chapter Area, Tribe, Center of Excellence, and Product Owners.</w:t>
+      </w:r>
+    </w:p>
+    <w:p>
+      <w:pPr>
+        <w:spacing w:after="0" w:line="240" w:lineRule="auto"/>
+        <w:rPr>
+          <w:rFonts w:cstheme="minorHAnsi"/>
+          <w:sz w:val="20"/>
+          <w:szCs w:val="20"/>
+        </w:rPr>
+      </w:pPr>
+      <w:r>
+        <w:rPr>
+          <w:rFonts w:cstheme="minorHAnsi"/>
+          <w:sz w:val="20"/>
+          <w:szCs w:val="20"/>
+        </w:rPr>
+        <w:t>- Resolve organizational issues of keeping the Chapter members at work and meeting product demand.</w:t>
+      </w:r>
+    </w:p>
+    <w:p>
+      <w:pPr>
+        <w:spacing w:after="0" w:line="240" w:lineRule="auto"/>
+        <w:rPr>
+          <w:rFonts w:cstheme="minorHAnsi"/>
+          <w:sz w:val="20"/>
+          <w:szCs w:val="20"/>
+        </w:rPr>
+      </w:pPr>
+      <w:r>
+        <w:rPr>
+          <w:rFonts w:cstheme="minorHAnsi"/>
+          <w:sz w:val="20"/>
+          <w:szCs w:val="20"/>
+        </w:rPr>
+        <w:t>- Regular BirKart Squad member.</w:t>
+      </w:r>
+    </w:p>
+    <w:p>
+      <w:pPr>
+        <w:spacing w:after="0" w:line="240" w:lineRule="auto"/>
+        <w:rPr>
+          <w:rFonts w:cstheme="minorHAnsi"/>
+          <w:sz w:val="20"/>
+          <w:szCs w:val="20"/>
+        </w:rPr>
+      </w:pPr>
+    </w:p>
+    <w:p>
+      <w:pPr>
+        <w:spacing w:after="0" w:line="240" w:lineRule="auto"/>
+        <w:rPr>
+          <w:rFonts w:cstheme="minorHAnsi"/>
+          <w:sz w:val="24"/>
+          <w:szCs w:val="24"/>
+        </w:rPr>
+      </w:pPr>
       <w:r>
         <w:rPr>
           <w:rFonts w:cstheme="minorHAnsi"/>
@@ -1147,447 +1451,9 @@
           <w:sz w:val="28"/>
           <w:szCs w:val="28"/>
         </w:rPr>
-        <w:t xml:space="preserve"> | </w:t>
-      </w:r>
-      <w:r>
-        <w:rPr>
-          <w:rFonts w:cstheme="minorHAnsi"/>
-          <w:sz w:val="24"/>
-          <w:szCs w:val="24"/>
-        </w:rPr>
-        <w:t>SOFTWARE ENGINEER</w:t>
-      </w:r>
-    </w:p>
-    <w:p>
-      <w:pPr>
-        <w:spacing w:after="0" w:line="240" w:lineRule="auto"/>
-        <w:rPr>
-          <w:rFonts w:cstheme="minorHAnsi"/>
-          <w:sz w:val="20"/>
-          <w:szCs w:val="20"/>
-        </w:rPr>
-      </w:pPr>
-      <w:r>
-        <w:rPr>
-          <w:rFonts w:cstheme="minorHAnsi"/>
-          <w:sz w:val="20"/>
-          <w:szCs w:val="20"/>
-        </w:rPr>
-        <w:t xml:space="preserve">Jun 2016 </w:t>
-      </w:r>
-      <w:r>
-        <w:rPr>
-          <w:rFonts w:cstheme="minorHAnsi"/>
-          <w:sz w:val="20"/>
-          <w:szCs w:val="20"/>
-        </w:rPr>
-        <w:t>–</w:t>
-      </w:r>
-      <w:r>
-        <w:rPr>
-          <w:rFonts w:cstheme="minorHAnsi"/>
-          <w:sz w:val="20"/>
-          <w:szCs w:val="20"/>
-        </w:rPr>
-        <w:t xml:space="preserve"> Present</w:t>
-      </w:r>
-      <w:r>
-        <w:rPr>
-          <w:rFonts w:cstheme="minorHAnsi"/>
-          <w:sz w:val="20"/>
-          <w:szCs w:val="20"/>
-        </w:rPr>
-        <w:t xml:space="preserve"> | </w:t>
-      </w:r>
-      <w:r>
-        <w:rPr>
-          <w:rFonts w:cstheme="minorHAnsi"/>
-          <w:sz w:val="20"/>
-          <w:szCs w:val="20"/>
-        </w:rPr>
-        <w:t>Baku, Azerbaijan</w:t>
-      </w:r>
-    </w:p>
-    <w:p>
-      <w:pPr>
-        <w:spacing w:after="0" w:line="240" w:lineRule="auto"/>
-        <w:rPr>
-          <w:rFonts w:cstheme="minorHAnsi"/>
-          <w:sz w:val="20"/>
-          <w:szCs w:val="20"/>
-        </w:rPr>
-      </w:pPr>
-    </w:p>
-    <w:p>
-      <w:pPr>
-        <w:spacing w:after="0" w:line="240" w:lineRule="auto"/>
-        <w:rPr>
-          <w:rFonts w:cstheme="minorHAnsi"/>
-          <w:sz w:val="20"/>
-          <w:szCs w:val="20"/>
-        </w:rPr>
-      </w:pPr>
-      <w:r>
-        <w:rPr>
-          <w:rFonts w:cstheme="minorHAnsi"/>
-          <w:sz w:val="20"/>
-          <w:szCs w:val="20"/>
-        </w:rPr>
-        <w:t xml:space="preserve">- Full lifecycle software development with </w:t>
-      </w:r>
-      <w:r>
-        <w:rPr>
-          <w:rFonts w:cstheme="minorHAnsi"/>
-          <w:b/>
-          <w:bCs/>
-          <w:sz w:val="20"/>
-          <w:szCs w:val="20"/>
-        </w:rPr>
-        <w:t>Scrum</w:t>
-      </w:r>
-    </w:p>
-    <w:p>
-      <w:pPr>
-        <w:spacing w:after="0" w:line="240" w:lineRule="auto"/>
-        <w:rPr>
-          <w:rFonts w:cstheme="minorHAnsi"/>
-          <w:sz w:val="20"/>
-          <w:szCs w:val="20"/>
-        </w:rPr>
-      </w:pPr>
-      <w:r>
-        <w:rPr>
-          <w:rFonts w:cstheme="minorHAnsi"/>
-          <w:sz w:val="20"/>
-          <w:szCs w:val="20"/>
-        </w:rPr>
-        <w:t xml:space="preserve">- Lead </w:t>
-      </w:r>
-      <w:r>
-        <w:rPr>
-          <w:rFonts w:cstheme="minorHAnsi"/>
-          <w:sz w:val="20"/>
-          <w:szCs w:val="20"/>
-        </w:rPr>
-        <w:t xml:space="preserve">a </w:t>
-      </w:r>
-      <w:r>
-        <w:rPr>
-          <w:rFonts w:cstheme="minorHAnsi"/>
-          <w:sz w:val="20"/>
-          <w:szCs w:val="20"/>
-        </w:rPr>
-        <w:t>development team</w:t>
-      </w:r>
-      <w:r>
-        <w:rPr>
-          <w:rFonts w:cstheme="minorHAnsi"/>
-          <w:sz w:val="20"/>
-          <w:szCs w:val="20"/>
-        </w:rPr>
-        <w:t xml:space="preserve"> of 12 people</w:t>
-      </w:r>
-      <w:r>
-        <w:rPr>
-          <w:rFonts w:cstheme="minorHAnsi"/>
-          <w:sz w:val="20"/>
-          <w:szCs w:val="20"/>
-        </w:rPr>
-        <w:t xml:space="preserve"> to develop, manage, operate, and support the </w:t>
-      </w:r>
-      <w:r>
-        <w:rPr>
-          <w:rFonts w:cstheme="minorHAnsi"/>
-          <w:sz w:val="20"/>
-          <w:szCs w:val="20"/>
-        </w:rPr>
-        <w:t>corporate internet banking</w:t>
-      </w:r>
-      <w:r>
-        <w:rPr>
-          <w:rFonts w:cstheme="minorHAnsi"/>
-          <w:sz w:val="20"/>
-          <w:szCs w:val="20"/>
-        </w:rPr>
-        <w:t xml:space="preserve"> </w:t>
-      </w:r>
-      <w:r>
-        <w:rPr>
-          <w:rFonts w:cstheme="minorHAnsi"/>
-          <w:sz w:val="20"/>
-          <w:szCs w:val="20"/>
-        </w:rPr>
-        <w:t>platform</w:t>
-      </w:r>
-    </w:p>
-    <w:p>
-      <w:pPr>
-        <w:spacing w:after="0" w:line="240" w:lineRule="auto"/>
-        <w:rPr>
-          <w:rFonts w:cstheme="minorHAnsi"/>
-          <w:sz w:val="20"/>
-          <w:szCs w:val="20"/>
-        </w:rPr>
-      </w:pPr>
-      <w:r>
-        <w:rPr>
-          <w:rFonts w:cstheme="minorHAnsi"/>
-          <w:sz w:val="20"/>
-          <w:szCs w:val="20"/>
-        </w:rPr>
-        <w:t xml:space="preserve">- </w:t>
-      </w:r>
-      <w:r>
-        <w:rPr>
-          <w:rFonts w:cstheme="minorHAnsi"/>
-          <w:sz w:val="20"/>
-          <w:szCs w:val="20"/>
-        </w:rPr>
-        <w:t>Improved the performance of straight-through processing by tuning database applications</w:t>
-      </w:r>
-    </w:p>
-    <w:p>
-      <w:pPr>
-        <w:spacing w:after="0" w:line="240" w:lineRule="auto"/>
-        <w:rPr>
-          <w:rFonts w:cstheme="minorHAnsi"/>
-          <w:sz w:val="20"/>
-          <w:szCs w:val="20"/>
-        </w:rPr>
-      </w:pPr>
-      <w:r>
-        <w:rPr>
-          <w:rFonts w:cstheme="minorHAnsi"/>
-          <w:sz w:val="20"/>
-          <w:szCs w:val="20"/>
-        </w:rPr>
-        <w:t>- Core banking and card processing integration</w:t>
-      </w:r>
-      <w:r>
-        <w:rPr>
-          <w:rFonts w:cstheme="minorHAnsi"/>
-          <w:sz w:val="20"/>
-          <w:szCs w:val="20"/>
-        </w:rPr>
-        <w:t xml:space="preserve"> using </w:t>
-      </w:r>
-      <w:r>
-        <w:rPr>
-          <w:rFonts w:cstheme="minorHAnsi"/>
-          <w:b/>
-          <w:bCs/>
-          <w:sz w:val="20"/>
-          <w:szCs w:val="20"/>
-        </w:rPr>
-        <w:t>Compass Plus</w:t>
-      </w:r>
-      <w:r>
-        <w:rPr>
-          <w:rFonts w:cstheme="minorHAnsi"/>
-          <w:b/>
-          <w:bCs/>
-          <w:sz w:val="20"/>
-          <w:szCs w:val="20"/>
-        </w:rPr>
-        <w:t xml:space="preserve"> TranzWare CMS</w:t>
-      </w:r>
-      <w:r>
-        <w:rPr>
-          <w:rFonts w:cstheme="minorHAnsi"/>
-          <w:sz w:val="20"/>
-          <w:szCs w:val="20"/>
-        </w:rPr>
-        <w:t xml:space="preserve"> and </w:t>
-      </w:r>
-      <w:r>
-        <w:rPr>
-          <w:rFonts w:cstheme="minorHAnsi"/>
-          <w:b/>
-          <w:bCs/>
-          <w:sz w:val="20"/>
-          <w:szCs w:val="20"/>
-        </w:rPr>
-        <w:t>TranzWare TWO</w:t>
-      </w:r>
-      <w:r>
-        <w:rPr>
-          <w:rFonts w:cstheme="minorHAnsi"/>
-          <w:sz w:val="20"/>
-          <w:szCs w:val="20"/>
-        </w:rPr>
-        <w:t xml:space="preserve"> API</w:t>
-      </w:r>
-    </w:p>
-    <w:p>
-      <w:pPr>
-        <w:spacing w:after="0" w:line="240" w:lineRule="auto"/>
-        <w:rPr>
-          <w:rFonts w:cstheme="minorHAnsi"/>
-          <w:sz w:val="20"/>
-          <w:szCs w:val="20"/>
-        </w:rPr>
-      </w:pPr>
-      <w:r>
-        <w:rPr>
-          <w:rFonts w:cstheme="minorHAnsi"/>
-          <w:sz w:val="20"/>
-          <w:szCs w:val="20"/>
-        </w:rPr>
-        <w:t>- Ongoing maintenance, support and enhancements in existing systems</w:t>
-      </w:r>
-    </w:p>
-    <w:p>
-      <w:pPr>
-        <w:spacing w:after="0" w:line="240" w:lineRule="auto"/>
-        <w:rPr>
-          <w:rFonts w:cstheme="minorHAnsi"/>
-          <w:sz w:val="20"/>
-          <w:szCs w:val="20"/>
-        </w:rPr>
-      </w:pPr>
-      <w:r>
-        <w:rPr>
-          <w:rFonts w:cstheme="minorHAnsi"/>
-          <w:sz w:val="20"/>
-          <w:szCs w:val="20"/>
-        </w:rPr>
-        <w:t>- Collaborating with business users, project managers and other engineers</w:t>
-      </w:r>
-    </w:p>
-    <w:p>
-      <w:pPr>
-        <w:spacing w:after="0" w:line="240" w:lineRule="auto"/>
-        <w:rPr>
-          <w:rFonts w:cstheme="minorHAnsi"/>
-          <w:sz w:val="20"/>
-          <w:szCs w:val="20"/>
-        </w:rPr>
-      </w:pPr>
-      <w:r>
-        <w:rPr>
-          <w:rFonts w:cstheme="minorHAnsi"/>
-          <w:sz w:val="20"/>
-          <w:szCs w:val="20"/>
-        </w:rPr>
-        <w:t xml:space="preserve">- </w:t>
-      </w:r>
-      <w:r>
-        <w:rPr>
-          <w:rFonts w:cstheme="minorHAnsi"/>
-          <w:sz w:val="20"/>
-          <w:szCs w:val="20"/>
-        </w:rPr>
-        <w:t>Integrated proprietary software components with commercial off-the-shell software product</w:t>
-      </w:r>
-    </w:p>
-    <w:p>
-      <w:pPr>
-        <w:spacing w:after="0" w:line="240" w:lineRule="auto"/>
-        <w:rPr>
-          <w:rFonts w:cstheme="minorHAnsi"/>
-          <w:sz w:val="20"/>
-          <w:szCs w:val="20"/>
-        </w:rPr>
-      </w:pPr>
-      <w:r>
-        <w:rPr>
-          <w:rFonts w:cstheme="minorHAnsi"/>
-          <w:sz w:val="20"/>
-          <w:szCs w:val="20"/>
-        </w:rPr>
-        <w:t xml:space="preserve">- </w:t>
-      </w:r>
-      <w:r>
-        <w:rPr>
-          <w:rFonts w:cstheme="minorHAnsi"/>
-          <w:sz w:val="20"/>
-          <w:szCs w:val="20"/>
-        </w:rPr>
-        <w:t xml:space="preserve">Professional </w:t>
-      </w:r>
-      <w:r>
-        <w:rPr>
-          <w:rFonts w:cstheme="minorHAnsi"/>
-          <w:b/>
-          <w:bCs/>
-          <w:sz w:val="20"/>
-          <w:szCs w:val="20"/>
-        </w:rPr>
-        <w:t>Oracle PL/SQL</w:t>
-      </w:r>
-      <w:r>
-        <w:rPr>
-          <w:rFonts w:cstheme="minorHAnsi"/>
-          <w:sz w:val="20"/>
-          <w:szCs w:val="20"/>
-        </w:rPr>
-        <w:t xml:space="preserve"> </w:t>
-      </w:r>
-      <w:r>
-        <w:rPr>
-          <w:rFonts w:cstheme="minorHAnsi"/>
-          <w:sz w:val="20"/>
-          <w:szCs w:val="20"/>
-        </w:rPr>
-        <w:t xml:space="preserve">backend </w:t>
-      </w:r>
-      <w:r>
-        <w:rPr>
-          <w:rFonts w:cstheme="minorHAnsi"/>
-          <w:sz w:val="20"/>
-          <w:szCs w:val="20"/>
-        </w:rPr>
-        <w:t>development</w:t>
-      </w:r>
-    </w:p>
-    <w:p>
-      <w:pPr>
-        <w:spacing w:after="0" w:line="240" w:lineRule="auto"/>
-        <w:rPr>
-          <w:rFonts w:cstheme="minorHAnsi"/>
-          <w:sz w:val="20"/>
-          <w:szCs w:val="20"/>
-        </w:rPr>
-      </w:pPr>
-      <w:r>
-        <w:rPr>
-          <w:rFonts w:cstheme="minorHAnsi"/>
-          <w:sz w:val="20"/>
-          <w:szCs w:val="20"/>
-        </w:rPr>
-        <w:t>- 3</w:t>
-      </w:r>
-      <w:r>
-        <w:rPr>
-          <w:rFonts w:cstheme="minorHAnsi"/>
-          <w:sz w:val="20"/>
-          <w:szCs w:val="20"/>
-          <w:vertAlign w:val="superscript"/>
-        </w:rPr>
-        <w:t>rd</w:t>
-      </w:r>
-      <w:r>
-        <w:rPr>
-          <w:rFonts w:cstheme="minorHAnsi"/>
-          <w:sz w:val="20"/>
-          <w:szCs w:val="20"/>
-        </w:rPr>
-        <w:t xml:space="preserve"> party API oriented development</w:t>
-      </w:r>
-    </w:p>
-    <w:p>
-      <w:pPr>
-        <w:spacing w:after="0" w:line="240" w:lineRule="auto"/>
-        <w:rPr>
-          <w:rFonts w:cstheme="minorHAnsi"/>
-          <w:sz w:val="20"/>
-          <w:szCs w:val="20"/>
-        </w:rPr>
-      </w:pPr>
-    </w:p>
-    <w:p>
-      <w:pPr>
-        <w:spacing w:after="0" w:line="240" w:lineRule="auto"/>
+        <w:t>KAPITAL BANK OJSC</w:t>
+      </w:r>
+      <w:r>
         <w:rPr>
           <w:rFonts w:cstheme="minorHAnsi"/>
           <w:b/>
@@ -1595,8 +1461,455 @@
           <w:sz w:val="28"/>
           <w:szCs w:val="28"/>
         </w:rPr>
-      </w:pPr>
-      <w:r>
+        <w:t xml:space="preserve"> | </w:t>
+      </w:r>
+      <w:r>
+        <w:rPr>
+          <w:rFonts w:cstheme="minorHAnsi"/>
+          <w:sz w:val="24"/>
+          <w:szCs w:val="24"/>
+        </w:rPr>
+        <w:t>SOFTWARE ENGINEER</w:t>
+      </w:r>
+    </w:p>
+    <w:p>
+      <w:pPr>
+        <w:spacing w:after="0" w:line="240" w:lineRule="auto"/>
+        <w:rPr>
+          <w:rFonts w:cstheme="minorHAnsi"/>
+          <w:sz w:val="20"/>
+          <w:szCs w:val="20"/>
+        </w:rPr>
+      </w:pPr>
+      <w:r>
+        <w:rPr>
+          <w:rFonts w:cstheme="minorHAnsi"/>
+          <w:sz w:val="20"/>
+          <w:szCs w:val="20"/>
+        </w:rPr>
+        <w:t xml:space="preserve">Jun 2016 </w:t>
+      </w:r>
+      <w:r>
+        <w:rPr>
+          <w:rFonts w:cstheme="minorHAnsi"/>
+          <w:sz w:val="20"/>
+          <w:szCs w:val="20"/>
+        </w:rPr>
+        <w:t>–</w:t>
+      </w:r>
+      <w:r>
+        <w:rPr>
+          <w:rFonts w:cstheme="minorHAnsi"/>
+          <w:sz w:val="20"/>
+          <w:szCs w:val="20"/>
+        </w:rPr>
+        <w:t xml:space="preserve"> </w:t>
+      </w:r>
+      <w:r>
+        <w:rPr>
+          <w:rFonts w:cstheme="minorHAnsi"/>
+          <w:sz w:val="20"/>
+          <w:szCs w:val="20"/>
+        </w:rPr>
+        <w:t>Apr 2021</w:t>
+      </w:r>
+      <w:r>
+        <w:rPr>
+          <w:rFonts w:cstheme="minorHAnsi"/>
+          <w:sz w:val="20"/>
+          <w:szCs w:val="20"/>
+        </w:rPr>
+        <w:t xml:space="preserve"> | </w:t>
+      </w:r>
+      <w:r>
+        <w:rPr>
+          <w:rFonts w:cstheme="minorHAnsi"/>
+          <w:sz w:val="20"/>
+          <w:szCs w:val="20"/>
+        </w:rPr>
+        <w:t>Baku, Azerbaijan</w:t>
+      </w:r>
+    </w:p>
+    <w:p>
+      <w:pPr>
+        <w:spacing w:after="0" w:line="240" w:lineRule="auto"/>
+        <w:rPr>
+          <w:rFonts w:cstheme="minorHAnsi"/>
+          <w:sz w:val="20"/>
+          <w:szCs w:val="20"/>
+        </w:rPr>
+      </w:pPr>
+    </w:p>
+    <w:p>
+      <w:pPr>
+        <w:spacing w:after="0" w:line="240" w:lineRule="auto"/>
+        <w:rPr>
+          <w:rFonts w:cstheme="minorHAnsi"/>
+          <w:sz w:val="20"/>
+          <w:szCs w:val="20"/>
+        </w:rPr>
+      </w:pPr>
+      <w:r>
+        <w:rPr>
+          <w:rFonts w:cstheme="minorHAnsi"/>
+          <w:sz w:val="20"/>
+          <w:szCs w:val="20"/>
+        </w:rPr>
+        <w:t xml:space="preserve">- Full lifecycle software development with </w:t>
+      </w:r>
+      <w:r>
+        <w:rPr>
+          <w:rFonts w:cstheme="minorHAnsi"/>
+          <w:b/>
+          <w:bCs/>
+          <w:sz w:val="20"/>
+          <w:szCs w:val="20"/>
+        </w:rPr>
+        <w:t>Scrum</w:t>
+      </w:r>
+    </w:p>
+    <w:p>
+      <w:pPr>
+        <w:spacing w:after="0" w:line="240" w:lineRule="auto"/>
+        <w:rPr>
+          <w:rFonts w:cstheme="minorHAnsi"/>
+          <w:sz w:val="20"/>
+          <w:szCs w:val="20"/>
+        </w:rPr>
+      </w:pPr>
+      <w:r>
+        <w:rPr>
+          <w:rFonts w:cstheme="minorHAnsi"/>
+          <w:sz w:val="20"/>
+          <w:szCs w:val="20"/>
+        </w:rPr>
+        <w:t xml:space="preserve">- Lead </w:t>
+      </w:r>
+      <w:r>
+        <w:rPr>
+          <w:rFonts w:cstheme="minorHAnsi"/>
+          <w:sz w:val="20"/>
+          <w:szCs w:val="20"/>
+        </w:rPr>
+        <w:t xml:space="preserve">a </w:t>
+      </w:r>
+      <w:r>
+        <w:rPr>
+          <w:rFonts w:cstheme="minorHAnsi"/>
+          <w:sz w:val="20"/>
+          <w:szCs w:val="20"/>
+        </w:rPr>
+        <w:t>development team</w:t>
+      </w:r>
+      <w:r>
+        <w:rPr>
+          <w:rFonts w:cstheme="minorHAnsi"/>
+          <w:sz w:val="20"/>
+          <w:szCs w:val="20"/>
+        </w:rPr>
+        <w:t xml:space="preserve"> of 12 people</w:t>
+      </w:r>
+      <w:r>
+        <w:rPr>
+          <w:rFonts w:cstheme="minorHAnsi"/>
+          <w:sz w:val="20"/>
+          <w:szCs w:val="20"/>
+        </w:rPr>
+        <w:t xml:space="preserve"> to develop, manage, operate, and support the </w:t>
+      </w:r>
+      <w:r>
+        <w:rPr>
+          <w:rFonts w:cstheme="minorHAnsi"/>
+          <w:sz w:val="20"/>
+          <w:szCs w:val="20"/>
+        </w:rPr>
+        <w:t>corporate internet banking</w:t>
+      </w:r>
+      <w:r>
+        <w:rPr>
+          <w:rFonts w:cstheme="minorHAnsi"/>
+          <w:sz w:val="20"/>
+          <w:szCs w:val="20"/>
+        </w:rPr>
+        <w:t xml:space="preserve"> </w:t>
+      </w:r>
+      <w:r>
+        <w:rPr>
+          <w:rFonts w:cstheme="minorHAnsi"/>
+          <w:sz w:val="20"/>
+          <w:szCs w:val="20"/>
+        </w:rPr>
+        <w:t>platform</w:t>
+      </w:r>
+    </w:p>
+    <w:p>
+      <w:pPr>
+        <w:spacing w:after="0" w:line="240" w:lineRule="auto"/>
+        <w:rPr>
+          <w:rFonts w:cstheme="minorHAnsi"/>
+          <w:sz w:val="20"/>
+          <w:szCs w:val="20"/>
+        </w:rPr>
+      </w:pPr>
+      <w:r>
+        <w:rPr>
+          <w:rFonts w:cstheme="minorHAnsi"/>
+          <w:sz w:val="20"/>
+          <w:szCs w:val="20"/>
+        </w:rPr>
+        <w:t xml:space="preserve">- </w:t>
+      </w:r>
+      <w:r>
+        <w:rPr>
+          <w:rFonts w:cstheme="minorHAnsi"/>
+          <w:sz w:val="20"/>
+          <w:szCs w:val="20"/>
+        </w:rPr>
+        <w:t>Improved the performance of straight-through processing by tuning database applications</w:t>
+      </w:r>
+    </w:p>
+    <w:p>
+      <w:pPr>
+        <w:spacing w:after="0" w:line="240" w:lineRule="auto"/>
+        <w:rPr>
+          <w:rFonts w:cstheme="minorHAnsi"/>
+          <w:sz w:val="20"/>
+          <w:szCs w:val="20"/>
+        </w:rPr>
+      </w:pPr>
+      <w:r>
+        <w:rPr>
+          <w:rFonts w:cstheme="minorHAnsi"/>
+          <w:sz w:val="20"/>
+          <w:szCs w:val="20"/>
+        </w:rPr>
+        <w:t>- Core banking and card processing integration</w:t>
+      </w:r>
+      <w:r>
+        <w:rPr>
+          <w:rFonts w:cstheme="minorHAnsi"/>
+          <w:sz w:val="20"/>
+          <w:szCs w:val="20"/>
+        </w:rPr>
+        <w:t xml:space="preserve"> using </w:t>
+      </w:r>
+      <w:r>
+        <w:rPr>
+          <w:rFonts w:cstheme="minorHAnsi"/>
+          <w:b/>
+          <w:bCs/>
+          <w:sz w:val="20"/>
+          <w:szCs w:val="20"/>
+        </w:rPr>
+        <w:t>Compass Plus</w:t>
+      </w:r>
+      <w:r>
+        <w:rPr>
+          <w:rFonts w:cstheme="minorHAnsi"/>
+          <w:b/>
+          <w:bCs/>
+          <w:sz w:val="20"/>
+          <w:szCs w:val="20"/>
+        </w:rPr>
+        <w:t xml:space="preserve"> TranzWare CMS</w:t>
+      </w:r>
+      <w:r>
+        <w:rPr>
+          <w:rFonts w:cstheme="minorHAnsi"/>
+          <w:sz w:val="20"/>
+          <w:szCs w:val="20"/>
+        </w:rPr>
+        <w:t xml:space="preserve"> and </w:t>
+      </w:r>
+      <w:r>
+        <w:rPr>
+          <w:rFonts w:cstheme="minorHAnsi"/>
+          <w:b/>
+          <w:bCs/>
+          <w:sz w:val="20"/>
+          <w:szCs w:val="20"/>
+        </w:rPr>
+        <w:t>TranzWare TWO</w:t>
+      </w:r>
+      <w:r>
+        <w:rPr>
+          <w:rFonts w:cstheme="minorHAnsi"/>
+          <w:sz w:val="20"/>
+          <w:szCs w:val="20"/>
+        </w:rPr>
+        <w:t xml:space="preserve"> API</w:t>
+      </w:r>
+    </w:p>
+    <w:p>
+      <w:pPr>
+        <w:spacing w:after="0" w:line="240" w:lineRule="auto"/>
+        <w:rPr>
+          <w:rFonts w:cstheme="minorHAnsi"/>
+          <w:sz w:val="20"/>
+          <w:szCs w:val="20"/>
+        </w:rPr>
+      </w:pPr>
+      <w:r>
+        <w:rPr>
+          <w:rFonts w:cstheme="minorHAnsi"/>
+          <w:sz w:val="20"/>
+          <w:szCs w:val="20"/>
+        </w:rPr>
+        <w:t>- Ongoing maintenance, support and enhancements in existing systems</w:t>
+      </w:r>
+    </w:p>
+    <w:p>
+      <w:pPr>
+        <w:spacing w:after="0" w:line="240" w:lineRule="auto"/>
+        <w:rPr>
+          <w:rFonts w:cstheme="minorHAnsi"/>
+          <w:sz w:val="20"/>
+          <w:szCs w:val="20"/>
+        </w:rPr>
+      </w:pPr>
+      <w:r>
+        <w:rPr>
+          <w:rFonts w:cstheme="minorHAnsi"/>
+          <w:sz w:val="20"/>
+          <w:szCs w:val="20"/>
+        </w:rPr>
+        <w:t>- Collaborating with business users, project managers and other engineers</w:t>
+      </w:r>
+    </w:p>
+    <w:p>
+      <w:pPr>
+        <w:spacing w:after="0" w:line="240" w:lineRule="auto"/>
+        <w:rPr>
+          <w:rFonts w:cstheme="minorHAnsi"/>
+          <w:sz w:val="20"/>
+          <w:szCs w:val="20"/>
+        </w:rPr>
+      </w:pPr>
+      <w:r>
+        <w:rPr>
+          <w:rFonts w:cstheme="minorHAnsi"/>
+          <w:sz w:val="20"/>
+          <w:szCs w:val="20"/>
+        </w:rPr>
+        <w:t xml:space="preserve">- </w:t>
+      </w:r>
+      <w:r>
+        <w:rPr>
+          <w:rFonts w:cstheme="minorHAnsi"/>
+          <w:sz w:val="20"/>
+          <w:szCs w:val="20"/>
+        </w:rPr>
+        <w:t>Integrated proprietary software components with commercial off-the-shell software product</w:t>
+      </w:r>
+    </w:p>
+    <w:p>
+      <w:pPr>
+        <w:spacing w:after="0" w:line="240" w:lineRule="auto"/>
+        <w:rPr>
+          <w:rFonts w:cstheme="minorHAnsi"/>
+          <w:sz w:val="20"/>
+          <w:szCs w:val="20"/>
+        </w:rPr>
+      </w:pPr>
+      <w:r>
+        <w:rPr>
+          <w:rFonts w:cstheme="minorHAnsi"/>
+          <w:sz w:val="20"/>
+          <w:szCs w:val="20"/>
+        </w:rPr>
+        <w:t xml:space="preserve">- </w:t>
+      </w:r>
+      <w:r>
+        <w:rPr>
+          <w:rFonts w:cstheme="minorHAnsi"/>
+          <w:sz w:val="20"/>
+          <w:szCs w:val="20"/>
+        </w:rPr>
+        <w:t xml:space="preserve">Professional </w:t>
+      </w:r>
+      <w:r>
+        <w:rPr>
+          <w:rFonts w:cstheme="minorHAnsi"/>
+          <w:b/>
+          <w:bCs/>
+          <w:sz w:val="20"/>
+          <w:szCs w:val="20"/>
+        </w:rPr>
+        <w:t>Oracle PL/SQL</w:t>
+      </w:r>
+      <w:r>
+        <w:rPr>
+          <w:rFonts w:cstheme="minorHAnsi"/>
+          <w:sz w:val="20"/>
+          <w:szCs w:val="20"/>
+        </w:rPr>
+        <w:t xml:space="preserve"> </w:t>
+      </w:r>
+      <w:r>
+        <w:rPr>
+          <w:rFonts w:cstheme="minorHAnsi"/>
+          <w:sz w:val="20"/>
+          <w:szCs w:val="20"/>
+        </w:rPr>
+        <w:t xml:space="preserve">backend </w:t>
+      </w:r>
+      <w:r>
+        <w:rPr>
+          <w:rFonts w:cstheme="minorHAnsi"/>
+          <w:sz w:val="20"/>
+          <w:szCs w:val="20"/>
+        </w:rPr>
+        <w:t>development</w:t>
+      </w:r>
+    </w:p>
+    <w:p>
+      <w:pPr>
+        <w:spacing w:after="0" w:line="240" w:lineRule="auto"/>
+        <w:rPr>
+          <w:rFonts w:cstheme="minorHAnsi"/>
+          <w:sz w:val="20"/>
+          <w:szCs w:val="20"/>
+        </w:rPr>
+      </w:pPr>
+      <w:r>
+        <w:rPr>
+          <w:rFonts w:cstheme="minorHAnsi"/>
+          <w:sz w:val="20"/>
+          <w:szCs w:val="20"/>
+        </w:rPr>
+        <w:t>- 3</w:t>
+      </w:r>
+      <w:r>
+        <w:rPr>
+          <w:rFonts w:cstheme="minorHAnsi"/>
+          <w:sz w:val="20"/>
+          <w:szCs w:val="20"/>
+          <w:vertAlign w:val="superscript"/>
+        </w:rPr>
+        <w:t>rd</w:t>
+      </w:r>
+      <w:r>
+        <w:rPr>
+          <w:rFonts w:cstheme="minorHAnsi"/>
+          <w:sz w:val="20"/>
+          <w:szCs w:val="20"/>
+        </w:rPr>
+        <w:t xml:space="preserve"> party API oriented development</w:t>
+      </w:r>
+    </w:p>
+    <w:p>
+      <w:pPr>
+        <w:spacing w:after="0" w:line="240" w:lineRule="auto"/>
+        <w:rPr>
+          <w:rFonts w:cstheme="minorHAnsi"/>
+          <w:sz w:val="20"/>
+          <w:szCs w:val="20"/>
+        </w:rPr>
+      </w:pPr>
+    </w:p>
+    <w:p>
+      <w:pPr>
+        <w:spacing w:after="0" w:line="240" w:lineRule="auto"/>
         <w:rPr>
           <w:rFonts w:cstheme="minorHAnsi"/>
           <w:b/>
@@ -1604,471 +1917,6 @@
           <w:sz w:val="28"/>
           <w:szCs w:val="28"/>
         </w:rPr>
-        <w:t xml:space="preserve">BANK STANDARD OJSC | </w:t>
-      </w:r>
-      <w:r>
-        <w:rPr>
-          <w:rFonts w:cstheme="minorHAnsi"/>
-          <w:sz w:val="24"/>
-          <w:szCs w:val="24"/>
-        </w:rPr>
-        <w:t xml:space="preserve">BACKOFFICE </w:t>
-      </w:r>
-      <w:r>
-        <w:rPr>
-          <w:rFonts w:cstheme="minorHAnsi"/>
-          <w:sz w:val="24"/>
-          <w:szCs w:val="24"/>
-        </w:rPr>
-        <w:t>SYSTEMS ADMINISTRATOR</w:t>
-      </w:r>
-    </w:p>
-    <w:p>
-      <w:pPr>
-        <w:spacing w:after="0" w:line="240" w:lineRule="auto"/>
-        <w:rPr>
-          <w:rFonts w:cstheme="minorHAnsi"/>
-          <w:sz w:val="20"/>
-          <w:szCs w:val="20"/>
-        </w:rPr>
-      </w:pPr>
-      <w:r>
-        <w:rPr>
-          <w:rFonts w:cstheme="minorHAnsi"/>
-          <w:sz w:val="20"/>
-          <w:szCs w:val="20"/>
-        </w:rPr>
-        <w:t>Jan 2016 – Jun 2016</w:t>
-      </w:r>
-      <w:r>
-        <w:rPr>
-          <w:rFonts w:cstheme="minorHAnsi"/>
-          <w:sz w:val="20"/>
-          <w:szCs w:val="20"/>
-        </w:rPr>
-        <w:t xml:space="preserve"> | </w:t>
-      </w:r>
-      <w:r>
-        <w:rPr>
-          <w:rFonts w:cstheme="minorHAnsi"/>
-          <w:sz w:val="20"/>
-          <w:szCs w:val="20"/>
-        </w:rPr>
-        <w:t>Baku, Azerbaijan</w:t>
-      </w:r>
-    </w:p>
-    <w:p>
-      <w:pPr>
-        <w:spacing w:after="0" w:line="240" w:lineRule="auto"/>
-        <w:rPr>
-          <w:rFonts w:cstheme="minorHAnsi"/>
-          <w:sz w:val="20"/>
-          <w:szCs w:val="20"/>
-        </w:rPr>
-      </w:pPr>
-    </w:p>
-    <w:p>
-      <w:pPr>
-        <w:spacing w:after="0" w:line="240" w:lineRule="auto"/>
-        <w:rPr>
-          <w:rFonts w:cstheme="minorHAnsi"/>
-          <w:sz w:val="20"/>
-          <w:szCs w:val="20"/>
-        </w:rPr>
-      </w:pPr>
-      <w:r>
-        <w:rPr>
-          <w:rFonts w:cstheme="minorHAnsi"/>
-          <w:sz w:val="20"/>
-          <w:szCs w:val="20"/>
-        </w:rPr>
-        <w:t xml:space="preserve">- Payment cards processing systems administration: </w:t>
-      </w:r>
-      <w:r>
-        <w:rPr>
-          <w:rFonts w:cstheme="minorHAnsi"/>
-          <w:sz w:val="20"/>
-          <w:szCs w:val="20"/>
-        </w:rPr>
-        <w:t>CMS</w:t>
-      </w:r>
-      <w:r>
-        <w:rPr>
-          <w:rFonts w:cstheme="minorHAnsi"/>
-          <w:sz w:val="20"/>
-          <w:szCs w:val="20"/>
-        </w:rPr>
-        <w:t>, system customizations, monitoring and analyzing technical issues</w:t>
-      </w:r>
-    </w:p>
-    <w:p>
-      <w:pPr>
-        <w:spacing w:after="0" w:line="240" w:lineRule="auto"/>
-        <w:rPr>
-          <w:rFonts w:cstheme="minorHAnsi"/>
-          <w:sz w:val="20"/>
-          <w:szCs w:val="20"/>
-        </w:rPr>
-      </w:pPr>
-      <w:r>
-        <w:rPr>
-          <w:rFonts w:cstheme="minorHAnsi"/>
-          <w:sz w:val="20"/>
-          <w:szCs w:val="20"/>
-        </w:rPr>
-        <w:t>- Accounting fees settings (fees, charges, Interchange and currency conversion fees) for international payment systems</w:t>
-      </w:r>
-    </w:p>
-    <w:p>
-      <w:pPr>
-        <w:spacing w:after="0" w:line="240" w:lineRule="auto"/>
-        <w:rPr>
-          <w:rFonts w:cstheme="minorHAnsi"/>
-          <w:sz w:val="20"/>
-          <w:szCs w:val="20"/>
-        </w:rPr>
-      </w:pPr>
-      <w:r>
-        <w:rPr>
-          <w:rFonts w:cstheme="minorHAnsi"/>
-          <w:sz w:val="20"/>
-          <w:szCs w:val="20"/>
-        </w:rPr>
-        <w:t>- Interaction with appropriate Bank departments aimed at taking measures to solve emerging incidents</w:t>
-      </w:r>
-    </w:p>
-    <w:p>
-      <w:pPr>
-        <w:spacing w:after="0" w:line="240" w:lineRule="auto"/>
-        <w:rPr>
-          <w:rFonts w:cstheme="minorHAnsi"/>
-          <w:sz w:val="20"/>
-          <w:szCs w:val="20"/>
-        </w:rPr>
-      </w:pPr>
-      <w:r>
-        <w:rPr>
-          <w:rFonts w:cstheme="minorHAnsi"/>
-          <w:sz w:val="20"/>
-          <w:szCs w:val="20"/>
-        </w:rPr>
-        <w:t>- Transactions, Clearing and EOD processes monitoring, Report Management</w:t>
-      </w:r>
-    </w:p>
-    <w:p>
-      <w:pPr>
-        <w:spacing w:after="0" w:line="240" w:lineRule="auto"/>
-        <w:rPr>
-          <w:rFonts w:cstheme="minorHAnsi"/>
-          <w:sz w:val="20"/>
-          <w:szCs w:val="20"/>
-        </w:rPr>
-      </w:pPr>
-      <w:r>
-        <w:rPr>
-          <w:rFonts w:cstheme="minorHAnsi"/>
-          <w:sz w:val="20"/>
-          <w:szCs w:val="20"/>
-        </w:rPr>
-        <w:t xml:space="preserve">- Administration of </w:t>
-      </w:r>
-      <w:r>
-        <w:rPr>
-          <w:rFonts w:cstheme="minorHAnsi"/>
-          <w:b/>
-          <w:bCs/>
-          <w:sz w:val="20"/>
-          <w:szCs w:val="20"/>
-        </w:rPr>
-        <w:t>TSYS</w:t>
-      </w:r>
-      <w:r>
-        <w:rPr>
-          <w:rFonts w:cstheme="minorHAnsi"/>
-          <w:sz w:val="20"/>
-          <w:szCs w:val="20"/>
-        </w:rPr>
-        <w:t xml:space="preserve"> Web User Interface</w:t>
-      </w:r>
-      <w:r>
-        <w:rPr>
-          <w:rFonts w:cstheme="minorHAnsi"/>
-          <w:sz w:val="20"/>
-          <w:szCs w:val="20"/>
-        </w:rPr>
-        <w:t xml:space="preserve">, </w:t>
-      </w:r>
-      <w:r>
-        <w:rPr>
-          <w:rFonts w:cstheme="minorHAnsi"/>
-          <w:b/>
-          <w:bCs/>
-          <w:sz w:val="20"/>
-          <w:szCs w:val="20"/>
-        </w:rPr>
-        <w:t>TSYS Prime</w:t>
-      </w:r>
-      <w:r>
-        <w:rPr>
-          <w:rFonts w:cstheme="minorHAnsi"/>
-          <w:sz w:val="20"/>
-          <w:szCs w:val="20"/>
-        </w:rPr>
-        <w:t xml:space="preserve"> and </w:t>
-      </w:r>
-      <w:r>
-        <w:rPr>
-          <w:rFonts w:cstheme="minorHAnsi"/>
-          <w:b/>
-          <w:bCs/>
-          <w:sz w:val="20"/>
-          <w:szCs w:val="20"/>
-        </w:rPr>
-        <w:t>TSYS Online</w:t>
-      </w:r>
-    </w:p>
-    <w:p>
-      <w:pPr>
-        <w:spacing w:after="0" w:line="240" w:lineRule="auto"/>
-        <w:rPr>
-          <w:rFonts w:cstheme="minorHAnsi"/>
-          <w:sz w:val="20"/>
-          <w:szCs w:val="20"/>
-        </w:rPr>
-      </w:pPr>
-      <w:r>
-        <w:rPr>
-          <w:rFonts w:cstheme="minorHAnsi"/>
-          <w:sz w:val="20"/>
-          <w:szCs w:val="20"/>
-        </w:rPr>
-        <w:t xml:space="preserve">- Operating with payment systems: </w:t>
-      </w:r>
-      <w:r>
-        <w:rPr>
-          <w:rFonts w:cstheme="minorHAnsi"/>
-          <w:b/>
-          <w:bCs/>
-          <w:sz w:val="20"/>
-          <w:szCs w:val="20"/>
-        </w:rPr>
-        <w:t>VISA</w:t>
-      </w:r>
-      <w:r>
-        <w:rPr>
-          <w:rFonts w:cstheme="minorHAnsi"/>
-          <w:sz w:val="20"/>
-          <w:szCs w:val="20"/>
-        </w:rPr>
-        <w:t xml:space="preserve"> (</w:t>
-      </w:r>
-      <w:r>
-        <w:rPr>
-          <w:rFonts w:cstheme="minorHAnsi"/>
-          <w:b/>
-          <w:bCs/>
-          <w:sz w:val="20"/>
-          <w:szCs w:val="20"/>
-        </w:rPr>
-        <w:t>CTF</w:t>
-      </w:r>
-      <w:r>
-        <w:rPr>
-          <w:rFonts w:cstheme="minorHAnsi"/>
-          <w:sz w:val="20"/>
-          <w:szCs w:val="20"/>
-        </w:rPr>
-        <w:t xml:space="preserve">), </w:t>
-      </w:r>
-      <w:r>
-        <w:rPr>
-          <w:rFonts w:cstheme="minorHAnsi"/>
-          <w:b/>
-          <w:bCs/>
-          <w:sz w:val="20"/>
-          <w:szCs w:val="20"/>
-        </w:rPr>
-        <w:t>MasterCard</w:t>
-      </w:r>
-      <w:r>
-        <w:rPr>
-          <w:rFonts w:cstheme="minorHAnsi"/>
-          <w:sz w:val="20"/>
-          <w:szCs w:val="20"/>
-        </w:rPr>
-        <w:t xml:space="preserve"> (</w:t>
-      </w:r>
-      <w:r>
-        <w:rPr>
-          <w:rFonts w:cstheme="minorHAnsi"/>
-          <w:b/>
-          <w:bCs/>
-          <w:sz w:val="20"/>
-          <w:szCs w:val="20"/>
-        </w:rPr>
-        <w:t>IPM</w:t>
-      </w:r>
-      <w:r>
-        <w:rPr>
-          <w:rFonts w:cstheme="minorHAnsi"/>
-          <w:sz w:val="20"/>
-          <w:szCs w:val="20"/>
-        </w:rPr>
-        <w:t>) (</w:t>
-      </w:r>
-      <w:r>
-        <w:rPr>
-          <w:rFonts w:cstheme="minorHAnsi"/>
-          <w:b/>
-          <w:bCs/>
-          <w:sz w:val="20"/>
-          <w:szCs w:val="20"/>
-        </w:rPr>
-        <w:t>ISO 8583</w:t>
-      </w:r>
-      <w:r>
-        <w:rPr>
-          <w:rFonts w:cstheme="minorHAnsi"/>
-          <w:sz w:val="20"/>
-          <w:szCs w:val="20"/>
-        </w:rPr>
-        <w:t>)</w:t>
-      </w:r>
-    </w:p>
-    <w:p>
-      <w:pPr>
-        <w:spacing w:after="0" w:line="240" w:lineRule="auto"/>
-        <w:rPr>
-          <w:rFonts w:cstheme="minorHAnsi"/>
-          <w:sz w:val="20"/>
-          <w:szCs w:val="20"/>
-        </w:rPr>
-      </w:pPr>
-      <w:r>
-        <w:rPr>
-          <w:rFonts w:cstheme="minorHAnsi"/>
-          <w:sz w:val="20"/>
-          <w:szCs w:val="20"/>
-        </w:rPr>
-        <w:t xml:space="preserve">- </w:t>
-      </w:r>
-      <w:r>
-        <w:rPr>
-          <w:rFonts w:cstheme="minorHAnsi"/>
-          <w:b/>
-          <w:bCs/>
-          <w:sz w:val="20"/>
-          <w:szCs w:val="20"/>
-        </w:rPr>
-        <w:t>SQL</w:t>
-      </w:r>
-      <w:r>
-        <w:rPr>
-          <w:rFonts w:cstheme="minorHAnsi"/>
-          <w:sz w:val="20"/>
-          <w:szCs w:val="20"/>
-        </w:rPr>
-        <w:t xml:space="preserve"> and</w:t>
-      </w:r>
-      <w:r>
-        <w:rPr>
-          <w:rFonts w:cstheme="minorHAnsi"/>
-          <w:sz w:val="20"/>
-          <w:szCs w:val="20"/>
-        </w:rPr>
-        <w:t xml:space="preserve"> </w:t>
-      </w:r>
-      <w:r>
-        <w:rPr>
-          <w:rFonts w:cstheme="minorHAnsi"/>
-          <w:b/>
-          <w:bCs/>
-          <w:sz w:val="20"/>
-          <w:szCs w:val="20"/>
-        </w:rPr>
-        <w:t>PL/SQL</w:t>
-      </w:r>
-      <w:r>
-        <w:rPr>
-          <w:rFonts w:cstheme="minorHAnsi"/>
-          <w:sz w:val="20"/>
-          <w:szCs w:val="20"/>
-        </w:rPr>
-        <w:t xml:space="preserve"> development</w:t>
-      </w:r>
-    </w:p>
-    <w:p>
-      <w:pPr>
-        <w:spacing w:after="0" w:line="240" w:lineRule="auto"/>
-        <w:rPr>
-          <w:rFonts w:cstheme="minorHAnsi"/>
-          <w:sz w:val="20"/>
-          <w:szCs w:val="20"/>
-        </w:rPr>
-      </w:pPr>
-      <w:r>
-        <w:rPr>
-          <w:rFonts w:cstheme="minorHAnsi"/>
-          <w:sz w:val="20"/>
-          <w:szCs w:val="20"/>
-        </w:rPr>
-        <w:t xml:space="preserve">- Incident and Service Management in liaison with third party vendor and business operations </w:t>
-      </w:r>
-    </w:p>
-    <w:p>
-      <w:pPr>
-        <w:spacing w:after="0" w:line="240" w:lineRule="auto"/>
-        <w:rPr>
-          <w:rFonts w:cstheme="minorHAnsi"/>
-          <w:sz w:val="20"/>
-          <w:szCs w:val="20"/>
-        </w:rPr>
-      </w:pPr>
-      <w:r>
-        <w:rPr>
-          <w:rFonts w:cstheme="minorHAnsi"/>
-          <w:sz w:val="20"/>
-          <w:szCs w:val="20"/>
-        </w:rPr>
-        <w:t>- Configuration Management to ensure functional enhancements as per requirement maintaining optimal system performance</w:t>
-      </w:r>
-    </w:p>
-    <w:p>
-      <w:pPr>
-        <w:spacing w:after="0" w:line="240" w:lineRule="auto"/>
-        <w:rPr>
-          <w:rFonts w:cstheme="minorHAnsi"/>
-          <w:sz w:val="20"/>
-          <w:szCs w:val="20"/>
-        </w:rPr>
-      </w:pPr>
-      <w:r>
-        <w:rPr>
-          <w:rFonts w:cstheme="minorHAnsi"/>
-          <w:sz w:val="20"/>
-          <w:szCs w:val="20"/>
-        </w:rPr>
-        <w:t>- Ensuring successful development, testing and deployment of packages involving data fix, scheme compliance and regulations</w:t>
-      </w:r>
-    </w:p>
-    <w:p>
-      <w:pPr>
-        <w:spacing w:after="0" w:line="240" w:lineRule="auto"/>
-        <w:rPr>
-          <w:rFonts w:cstheme="minorHAnsi"/>
-          <w:sz w:val="20"/>
-          <w:szCs w:val="20"/>
-        </w:rPr>
-      </w:pPr>
-    </w:p>
-    <w:p>
-      <w:pPr>
-        <w:spacing w:after="0" w:line="240" w:lineRule="auto"/>
-        <w:rPr>
-          <w:rFonts w:cstheme="minorHAnsi"/>
-          <w:sz w:val="20"/>
-          <w:szCs w:val="20"/>
-        </w:rPr>
       </w:pPr>
       <w:r>
         <w:rPr>
@@ -2078,6 +1926,481 @@
           <w:sz w:val="28"/>
           <w:szCs w:val="28"/>
         </w:rPr>
+        <w:t xml:space="preserve">BANK STANDARD OJSC | </w:t>
+      </w:r>
+      <w:r>
+        <w:rPr>
+          <w:rFonts w:cstheme="minorHAnsi"/>
+          <w:sz w:val="24"/>
+          <w:szCs w:val="24"/>
+        </w:rPr>
+        <w:t xml:space="preserve">BACKOFFICE </w:t>
+      </w:r>
+      <w:r>
+        <w:rPr>
+          <w:rFonts w:cstheme="minorHAnsi"/>
+          <w:sz w:val="24"/>
+          <w:szCs w:val="24"/>
+        </w:rPr>
+        <w:t>SYSTEMS ADMINISTRATOR</w:t>
+      </w:r>
+    </w:p>
+    <w:p>
+      <w:pPr>
+        <w:spacing w:after="0" w:line="240" w:lineRule="auto"/>
+        <w:rPr>
+          <w:rFonts w:cstheme="minorHAnsi"/>
+          <w:sz w:val="20"/>
+          <w:szCs w:val="20"/>
+        </w:rPr>
+      </w:pPr>
+      <w:r>
+        <w:rPr>
+          <w:rFonts w:cstheme="minorHAnsi"/>
+          <w:sz w:val="20"/>
+          <w:szCs w:val="20"/>
+        </w:rPr>
+        <w:t>Jan 2016 – Jun 2016</w:t>
+      </w:r>
+      <w:r>
+        <w:rPr>
+          <w:rFonts w:cstheme="minorHAnsi"/>
+          <w:sz w:val="20"/>
+          <w:szCs w:val="20"/>
+        </w:rPr>
+        <w:t xml:space="preserve"> | </w:t>
+      </w:r>
+      <w:r>
+        <w:rPr>
+          <w:rFonts w:cstheme="minorHAnsi"/>
+          <w:sz w:val="20"/>
+          <w:szCs w:val="20"/>
+        </w:rPr>
+        <w:t>Baku, Azerbaijan</w:t>
+      </w:r>
+    </w:p>
+    <w:p>
+      <w:pPr>
+        <w:spacing w:after="0" w:line="240" w:lineRule="auto"/>
+        <w:rPr>
+          <w:rFonts w:cstheme="minorHAnsi"/>
+          <w:sz w:val="20"/>
+          <w:szCs w:val="20"/>
+        </w:rPr>
+      </w:pPr>
+    </w:p>
+    <w:p>
+      <w:pPr>
+        <w:spacing w:after="0" w:line="240" w:lineRule="auto"/>
+        <w:rPr>
+          <w:rFonts w:cstheme="minorHAnsi"/>
+          <w:sz w:val="20"/>
+          <w:szCs w:val="20"/>
+        </w:rPr>
+      </w:pPr>
+      <w:r>
+        <w:rPr>
+          <w:rFonts w:cstheme="minorHAnsi"/>
+          <w:sz w:val="20"/>
+          <w:szCs w:val="20"/>
+        </w:rPr>
+        <w:t xml:space="preserve">- Payment cards processing systems administration: </w:t>
+      </w:r>
+      <w:r>
+        <w:rPr>
+          <w:rFonts w:cstheme="minorHAnsi"/>
+          <w:sz w:val="20"/>
+          <w:szCs w:val="20"/>
+        </w:rPr>
+        <w:t>CMS</w:t>
+      </w:r>
+      <w:r>
+        <w:rPr>
+          <w:rFonts w:cstheme="minorHAnsi"/>
+          <w:sz w:val="20"/>
+          <w:szCs w:val="20"/>
+        </w:rPr>
+        <w:t>, system customizations, monitoring and analyzing technical issues</w:t>
+      </w:r>
+    </w:p>
+    <w:p>
+      <w:pPr>
+        <w:spacing w:after="0" w:line="240" w:lineRule="auto"/>
+        <w:rPr>
+          <w:rFonts w:cstheme="minorHAnsi"/>
+          <w:sz w:val="20"/>
+          <w:szCs w:val="20"/>
+        </w:rPr>
+      </w:pPr>
+      <w:r>
+        <w:rPr>
+          <w:rFonts w:cstheme="minorHAnsi"/>
+          <w:sz w:val="20"/>
+          <w:szCs w:val="20"/>
+        </w:rPr>
+        <w:t>- Accounting fees settings (fees, charges, Interchange and currency conversion fees) for international payment systems</w:t>
+      </w:r>
+    </w:p>
+    <w:p>
+      <w:pPr>
+        <w:spacing w:after="0" w:line="240" w:lineRule="auto"/>
+        <w:rPr>
+          <w:rFonts w:cstheme="minorHAnsi"/>
+          <w:sz w:val="20"/>
+          <w:szCs w:val="20"/>
+        </w:rPr>
+      </w:pPr>
+      <w:r>
+        <w:rPr>
+          <w:rFonts w:cstheme="minorHAnsi"/>
+          <w:sz w:val="20"/>
+          <w:szCs w:val="20"/>
+        </w:rPr>
+        <w:t>- Interaction with appropriate Bank departments aimed at taking measures to solve emerging incidents</w:t>
+      </w:r>
+    </w:p>
+    <w:p>
+      <w:pPr>
+        <w:spacing w:after="0" w:line="240" w:lineRule="auto"/>
+        <w:rPr>
+          <w:rFonts w:cstheme="minorHAnsi"/>
+          <w:sz w:val="20"/>
+          <w:szCs w:val="20"/>
+        </w:rPr>
+      </w:pPr>
+      <w:r>
+        <w:rPr>
+          <w:rFonts w:cstheme="minorHAnsi"/>
+          <w:sz w:val="20"/>
+          <w:szCs w:val="20"/>
+        </w:rPr>
+        <w:t>- Transactions, Clearing and EOD processes monitoring, Report Management</w:t>
+      </w:r>
+    </w:p>
+    <w:p>
+      <w:pPr>
+        <w:spacing w:after="0" w:line="240" w:lineRule="auto"/>
+        <w:rPr>
+          <w:rFonts w:cstheme="minorHAnsi"/>
+          <w:sz w:val="20"/>
+          <w:szCs w:val="20"/>
+        </w:rPr>
+      </w:pPr>
+      <w:r>
+        <w:rPr>
+          <w:rFonts w:cstheme="minorHAnsi"/>
+          <w:sz w:val="20"/>
+          <w:szCs w:val="20"/>
+        </w:rPr>
+        <w:t xml:space="preserve">- Administration of </w:t>
+      </w:r>
+      <w:r>
+        <w:rPr>
+          <w:rFonts w:cstheme="minorHAnsi"/>
+          <w:b/>
+          <w:bCs/>
+          <w:sz w:val="20"/>
+          <w:szCs w:val="20"/>
+        </w:rPr>
+        <w:t>TSYS</w:t>
+      </w:r>
+      <w:r>
+        <w:rPr>
+          <w:rFonts w:cstheme="minorHAnsi"/>
+          <w:sz w:val="20"/>
+          <w:szCs w:val="20"/>
+        </w:rPr>
+        <w:t xml:space="preserve"> Web User Interface</w:t>
+      </w:r>
+      <w:r>
+        <w:rPr>
+          <w:rFonts w:cstheme="minorHAnsi"/>
+          <w:sz w:val="20"/>
+          <w:szCs w:val="20"/>
+        </w:rPr>
+        <w:t xml:space="preserve">, </w:t>
+      </w:r>
+      <w:r>
+        <w:rPr>
+          <w:rFonts w:cstheme="minorHAnsi"/>
+          <w:b/>
+          <w:bCs/>
+          <w:sz w:val="20"/>
+          <w:szCs w:val="20"/>
+        </w:rPr>
+        <w:t>TSYS Prime</w:t>
+      </w:r>
+      <w:r>
+        <w:rPr>
+          <w:rFonts w:cstheme="minorHAnsi"/>
+          <w:sz w:val="20"/>
+          <w:szCs w:val="20"/>
+        </w:rPr>
+        <w:t xml:space="preserve"> and </w:t>
+      </w:r>
+      <w:r>
+        <w:rPr>
+          <w:rFonts w:cstheme="minorHAnsi"/>
+          <w:b/>
+          <w:bCs/>
+          <w:sz w:val="20"/>
+          <w:szCs w:val="20"/>
+        </w:rPr>
+        <w:t>TSYS Online</w:t>
+      </w:r>
+    </w:p>
+    <w:p>
+      <w:pPr>
+        <w:spacing w:after="0" w:line="240" w:lineRule="auto"/>
+        <w:rPr>
+          <w:rFonts w:cstheme="minorHAnsi"/>
+          <w:sz w:val="20"/>
+          <w:szCs w:val="20"/>
+        </w:rPr>
+      </w:pPr>
+      <w:r>
+        <w:rPr>
+          <w:rFonts w:cstheme="minorHAnsi"/>
+          <w:sz w:val="20"/>
+          <w:szCs w:val="20"/>
+        </w:rPr>
+        <w:t xml:space="preserve">- Operating with payment systems: </w:t>
+      </w:r>
+      <w:r>
+        <w:rPr>
+          <w:rFonts w:cstheme="minorHAnsi"/>
+          <w:b/>
+          <w:bCs/>
+          <w:sz w:val="20"/>
+          <w:szCs w:val="20"/>
+        </w:rPr>
+        <w:t>VISA</w:t>
+      </w:r>
+      <w:r>
+        <w:rPr>
+          <w:rFonts w:cstheme="minorHAnsi"/>
+          <w:sz w:val="20"/>
+          <w:szCs w:val="20"/>
+        </w:rPr>
+        <w:t xml:space="preserve"> (</w:t>
+      </w:r>
+      <w:r>
+        <w:rPr>
+          <w:rFonts w:cstheme="minorHAnsi"/>
+          <w:b/>
+          <w:bCs/>
+          <w:sz w:val="20"/>
+          <w:szCs w:val="20"/>
+        </w:rPr>
+        <w:t>CTF</w:t>
+      </w:r>
+      <w:r>
+        <w:rPr>
+          <w:rFonts w:cstheme="minorHAnsi"/>
+          <w:sz w:val="20"/>
+          <w:szCs w:val="20"/>
+        </w:rPr>
+        <w:t xml:space="preserve">), </w:t>
+      </w:r>
+      <w:r>
+        <w:rPr>
+          <w:rFonts w:cstheme="minorHAnsi"/>
+          <w:b/>
+          <w:bCs/>
+          <w:sz w:val="20"/>
+          <w:szCs w:val="20"/>
+        </w:rPr>
+        <w:t>MasterCard</w:t>
+      </w:r>
+      <w:r>
+        <w:rPr>
+          <w:rFonts w:cstheme="minorHAnsi"/>
+          <w:sz w:val="20"/>
+          <w:szCs w:val="20"/>
+        </w:rPr>
+        <w:t xml:space="preserve"> (</w:t>
+      </w:r>
+      <w:r>
+        <w:rPr>
+          <w:rFonts w:cstheme="minorHAnsi"/>
+          <w:b/>
+          <w:bCs/>
+          <w:sz w:val="20"/>
+          <w:szCs w:val="20"/>
+        </w:rPr>
+        <w:t>IPM</w:t>
+      </w:r>
+      <w:r>
+        <w:rPr>
+          <w:rFonts w:cstheme="minorHAnsi"/>
+          <w:sz w:val="20"/>
+          <w:szCs w:val="20"/>
+        </w:rPr>
+        <w:t>) (</w:t>
+      </w:r>
+      <w:r>
+        <w:rPr>
+          <w:rFonts w:cstheme="minorHAnsi"/>
+          <w:b/>
+          <w:bCs/>
+          <w:sz w:val="20"/>
+          <w:szCs w:val="20"/>
+        </w:rPr>
+        <w:t>ISO 8583</w:t>
+      </w:r>
+      <w:r>
+        <w:rPr>
+          <w:rFonts w:cstheme="minorHAnsi"/>
+          <w:sz w:val="20"/>
+          <w:szCs w:val="20"/>
+        </w:rPr>
+        <w:t>)</w:t>
+      </w:r>
+    </w:p>
+    <w:p>
+      <w:pPr>
+        <w:spacing w:after="0" w:line="240" w:lineRule="auto"/>
+        <w:rPr>
+          <w:rFonts w:cstheme="minorHAnsi"/>
+          <w:sz w:val="20"/>
+          <w:szCs w:val="20"/>
+        </w:rPr>
+      </w:pPr>
+      <w:r>
+        <w:rPr>
+          <w:rFonts w:cstheme="minorHAnsi"/>
+          <w:sz w:val="20"/>
+          <w:szCs w:val="20"/>
+        </w:rPr>
+        <w:t xml:space="preserve">- </w:t>
+      </w:r>
+      <w:r>
+        <w:rPr>
+          <w:rFonts w:cstheme="minorHAnsi"/>
+          <w:b/>
+          <w:bCs/>
+          <w:sz w:val="20"/>
+          <w:szCs w:val="20"/>
+        </w:rPr>
+        <w:t>SQL</w:t>
+      </w:r>
+      <w:r>
+        <w:rPr>
+          <w:rFonts w:cstheme="minorHAnsi"/>
+          <w:sz w:val="20"/>
+          <w:szCs w:val="20"/>
+        </w:rPr>
+        <w:t xml:space="preserve"> and</w:t>
+      </w:r>
+      <w:r>
+        <w:rPr>
+          <w:rFonts w:cstheme="minorHAnsi"/>
+          <w:sz w:val="20"/>
+          <w:szCs w:val="20"/>
+        </w:rPr>
+        <w:t xml:space="preserve"> </w:t>
+      </w:r>
+      <w:r>
+        <w:rPr>
+          <w:rFonts w:cstheme="minorHAnsi"/>
+          <w:b/>
+          <w:bCs/>
+          <w:sz w:val="20"/>
+          <w:szCs w:val="20"/>
+        </w:rPr>
+        <w:t>PL/SQL</w:t>
+      </w:r>
+      <w:r>
+        <w:rPr>
+          <w:rFonts w:cstheme="minorHAnsi"/>
+          <w:sz w:val="20"/>
+          <w:szCs w:val="20"/>
+        </w:rPr>
+        <w:t xml:space="preserve"> development</w:t>
+      </w:r>
+    </w:p>
+    <w:p>
+      <w:pPr>
+        <w:spacing w:after="0" w:line="240" w:lineRule="auto"/>
+        <w:rPr>
+          <w:rFonts w:cstheme="minorHAnsi"/>
+          <w:sz w:val="20"/>
+          <w:szCs w:val="20"/>
+        </w:rPr>
+      </w:pPr>
+      <w:r>
+        <w:rPr>
+          <w:rFonts w:cstheme="minorHAnsi"/>
+          <w:sz w:val="20"/>
+          <w:szCs w:val="20"/>
+        </w:rPr>
+        <w:t xml:space="preserve">- Incident and Service Management in liaison with third party vendor and business operations </w:t>
+      </w:r>
+    </w:p>
+    <w:p>
+      <w:pPr>
+        <w:spacing w:after="0" w:line="240" w:lineRule="auto"/>
+        <w:rPr>
+          <w:rFonts w:cstheme="minorHAnsi"/>
+          <w:sz w:val="20"/>
+          <w:szCs w:val="20"/>
+        </w:rPr>
+      </w:pPr>
+      <w:r>
+        <w:rPr>
+          <w:rFonts w:cstheme="minorHAnsi"/>
+          <w:sz w:val="20"/>
+          <w:szCs w:val="20"/>
+        </w:rPr>
+        <w:t>- Configuration Management to ensure functional enhancements as per requirement maintaining optimal system performance</w:t>
+      </w:r>
+    </w:p>
+    <w:p>
+      <w:pPr>
+        <w:spacing w:after="0" w:line="240" w:lineRule="auto"/>
+        <w:rPr>
+          <w:rFonts w:cstheme="minorHAnsi"/>
+          <w:sz w:val="20"/>
+          <w:szCs w:val="20"/>
+        </w:rPr>
+      </w:pPr>
+      <w:r>
+        <w:rPr>
+          <w:rFonts w:cstheme="minorHAnsi"/>
+          <w:sz w:val="20"/>
+          <w:szCs w:val="20"/>
+        </w:rPr>
+        <w:t>- Ensuring successful development, testing and deployment of packages involving data fix, scheme compliance and regulations</w:t>
+      </w:r>
+    </w:p>
+    <w:p>
+      <w:pPr>
+        <w:spacing w:after="0" w:line="240" w:lineRule="auto"/>
+        <w:rPr>
+          <w:rFonts w:cstheme="minorHAnsi"/>
+          <w:sz w:val="20"/>
+          <w:szCs w:val="20"/>
+        </w:rPr>
+      </w:pPr>
+    </w:p>
+    <w:p>
+      <w:pPr>
+        <w:spacing w:after="0" w:line="240" w:lineRule="auto"/>
+        <w:rPr>
+          <w:rFonts w:cstheme="minorHAnsi"/>
+          <w:sz w:val="20"/>
+          <w:szCs w:val="20"/>
+        </w:rPr>
+      </w:pPr>
+      <w:r>
+        <w:rPr>
+          <w:rFonts w:cstheme="minorHAnsi"/>
+          <w:b/>
+          <w:bCs/>
+          <w:sz w:val="28"/>
+          <w:szCs w:val="28"/>
+        </w:rPr>
+        <w:lastRenderedPageBreak/>
         <w:t>BRITISH AMERICAN TOBACCO |</w:t>
       </w:r>
       <w:r>
@@ -2458,7 +2781,6 @@
           <w:sz w:val="28"/>
           <w:szCs w:val="28"/>
         </w:rPr>
-        <w:lastRenderedPageBreak/>
         <w:t>CERTIFICATIONS</w:t>
       </w:r>
     </w:p>
@@ -5169,24 +5491,17 @@
         <w:spacing w:after="0" w:line="240" w:lineRule="auto"/>
         <w:rPr>
           <w:rFonts w:cstheme="minorHAnsi"/>
-          <w:sz w:val="20"/>
-          <w:szCs w:val="20"/>
-        </w:rPr>
-      </w:pPr>
-    </w:p>
-    <w:p>
-      <w:pPr>
-        <w:spacing w:after="0" w:line="240" w:lineRule="auto"/>
-        <w:jc w:val="center"/>
-        <w:rPr>
-          <w:rFonts w:cstheme="minorHAnsi"/>
           <w:b/>
           <w:bCs/>
           <w:sz w:val="28"/>
           <w:szCs w:val="28"/>
         </w:rPr>
       </w:pPr>
-      <w:r>
+    </w:p>
+    <w:p>
+      <w:pPr>
+        <w:spacing w:after="0" w:line="240" w:lineRule="auto"/>
+        <w:jc w:val="center"/>
         <w:rPr>
           <w:rFonts w:cstheme="minorHAnsi"/>
           <w:b/>
@@ -5194,6 +5509,16 @@
           <w:sz w:val="28"/>
           <w:szCs w:val="28"/>
         </w:rPr>
+      </w:pPr>
+      <w:r>
+        <w:rPr>
+          <w:rFonts w:cstheme="minorHAnsi"/>
+          <w:b/>
+          <w:bCs/>
+          <w:sz w:val="28"/>
+          <w:szCs w:val="28"/>
+        </w:rPr>
+        <w:lastRenderedPageBreak/>
         <w:t>PROJECTS</w:t>
       </w:r>
     </w:p>
@@ -5892,7 +6217,7 @@
 </file>
 
 <file path=word/endnotes.xml><?xml version="1.0" encoding="utf-8"?>
-<w:endnotes xmlns:wpc="http://schemas.microsoft.com/office/word/2010/wordprocessingCanvas" xmlns:cx="http://schemas.microsoft.com/office/drawing/2014/chartex" xmlns:cx1="http://schemas.microsoft.com/office/drawing/2015/9/8/chartex" xmlns:cx2="http://schemas.microsoft.com/office/drawing/2015/10/21/chartex" xmlns:cx3="http://schemas.microsoft.com/office/drawing/2016/5/9/chartex" xmlns:cx4="http://schemas.microsoft.com/office/drawing/2016/5/10/chartex" xmlns:cx5="http://schemas.microsoft.com/office/drawing/2016/5/11/chartex" xmlns:cx6="http://schemas.microsoft.com/office/drawing/2016/5/12/chartex" xmlns:cx7="http://schemas.microsoft.com/office/drawing/2016/5/13/chartex" xmlns:cx8="http://schemas.microsoft.com/office/drawing/2016/5/14/chartex" xmlns:mc="http://schemas.openxmlformats.org/markup-compatibility/2006" xmlns:aink="http://schemas.microsoft.com/office/drawing/2016/ink" xmlns:am3d="http://schemas.microsoft.com/office/drawing/2017/model3d" xmlns:o="urn:schemas-microsoft-com:office:office" xmlns:r="http://schemas.openxmlformats.org/officeDocument/2006/relationships" xmlns:m="http://schemas.openxmlformats.org/officeDocument/2006/math" xmlns:v="urn:schemas-microsoft-com:vml" xmlns:wp14="http://schemas.microsoft.com/office/word/2010/wordprocessingDrawing" xmlns:wp="http://schemas.openxmlformats.org/drawingml/2006/wordprocessingDrawing" xmlns:w10="urn:schemas-microsoft-com:office:word" xmlns:w="http://schemas.openxmlformats.org/wordprocessingml/2006/main" xmlns:w14="http://schemas.microsoft.com/office/word/2010/wordml" xmlns:w15="http://schemas.microsoft.com/office/word/2012/wordml" xmlns:w16cex="http://schemas.microsoft.com/office/word/2018/wordml/cex" xmlns:w16cid="http://schemas.microsoft.com/office/word/2016/wordml/cid" xmlns:w16="http://schemas.microsoft.com/office/word/2018/wordml" xmlns:w16se="http://schemas.microsoft.com/office/word/2015/wordml/symex" xmlns:wpg="http://schemas.microsoft.com/office/word/2010/wordprocessingGroup" xmlns:wpi="http://schemas.microsoft.com/office/word/2010/wordprocessingInk" xmlns:wne="http://schemas.microsoft.com/office/word/2006/wordml" xmlns:wps="http://schemas.microsoft.com/office/word/2010/wordprocessingShape" mc:Ignorable="w14 w15 w16se w16cid w16 w16cex wp14">
+<w:endnotes xmlns:wpc="http://schemas.microsoft.com/office/word/2010/wordprocessingCanvas" xmlns:cx="http://schemas.microsoft.com/office/drawing/2014/chartex" xmlns:cx1="http://schemas.microsoft.com/office/drawing/2015/9/8/chartex" xmlns:cx2="http://schemas.microsoft.com/office/drawing/2015/10/21/chartex" xmlns:cx3="http://schemas.microsoft.com/office/drawing/2016/5/9/chartex" xmlns:cx4="http://schemas.microsoft.com/office/drawing/2016/5/10/chartex" xmlns:cx5="http://schemas.microsoft.com/office/drawing/2016/5/11/chartex" xmlns:cx6="http://schemas.microsoft.com/office/drawing/2016/5/12/chartex" xmlns:cx7="http://schemas.microsoft.com/office/drawing/2016/5/13/chartex" xmlns:cx8="http://schemas.microsoft.com/office/drawing/2016/5/14/chartex" xmlns:mc="http://schemas.openxmlformats.org/markup-compatibility/2006" xmlns:aink="http://schemas.microsoft.com/office/drawing/2016/ink" xmlns:am3d="http://schemas.microsoft.com/office/drawing/2017/model3d" xmlns:o="urn:schemas-microsoft-com:office:office" xmlns:r="http://schemas.openxmlformats.org/officeDocument/2006/relationships" xmlns:m="http://schemas.openxmlformats.org/officeDocument/2006/math" xmlns:v="urn:schemas-microsoft-com:vml" xmlns:wp14="http://schemas.microsoft.com/office/word/2010/wordprocessingDrawing" xmlns:wp="http://schemas.openxmlformats.org/drawingml/2006/wordprocessingDrawing" xmlns:w10="urn:schemas-microsoft-com:office:word" xmlns:w="http://schemas.openxmlformats.org/wordprocessingml/2006/main" xmlns:w14="http://schemas.microsoft.com/office/word/2010/wordml" xmlns:w15="http://schemas.microsoft.com/office/word/2012/wordml" xmlns:w16cex="http://schemas.microsoft.com/office/word/2018/wordml/cex" xmlns:w16cid="http://schemas.microsoft.com/office/word/2016/wordml/cid" xmlns:w16="http://schemas.microsoft.com/office/word/2018/wordml" xmlns:w16sdtdh="http://schemas.microsoft.com/office/word/2020/wordml/sdtdatahash" xmlns:w16se="http://schemas.microsoft.com/office/word/2015/wordml/symex" xmlns:wpg="http://schemas.microsoft.com/office/word/2010/wordprocessingGroup" xmlns:wpi="http://schemas.microsoft.com/office/word/2010/wordprocessingInk" xmlns:wne="http://schemas.microsoft.com/office/word/2006/wordml" xmlns:wps="http://schemas.microsoft.com/office/word/2010/wordprocessingShape" mc:Ignorable="w14 w15 w16se w16cid w16 w16cex w16sdtdh wp14">
   <w:endnote w:type="separator" w:id="-1">
     <w:p>
       <w:pPr>
@@ -5917,7 +6242,7 @@
 </file>
 
 <file path=word/footer1.xml><?xml version="1.0" encoding="utf-8"?>
-<w:ftr xmlns:wpc="http://schemas.microsoft.com/office/word/2010/wordprocessingCanvas" xmlns:cx="http://schemas.microsoft.com/office/drawing/2014/chartex" xmlns:cx1="http://schemas.microsoft.com/office/drawing/2015/9/8/chartex" xmlns:cx2="http://schemas.microsoft.com/office/drawing/2015/10/21/chartex" xmlns:cx3="http://schemas.microsoft.com/office/drawing/2016/5/9/chartex" xmlns:cx4="http://schemas.microsoft.com/office/drawing/2016/5/10/chartex" xmlns:cx5="http://schemas.microsoft.com/office/drawing/2016/5/11/chartex" xmlns:cx6="http://schemas.microsoft.com/office/drawing/2016/5/12/chartex" xmlns:cx7="http://schemas.microsoft.com/office/drawing/2016/5/13/chartex" xmlns:cx8="http://schemas.microsoft.com/office/drawing/2016/5/14/chartex" xmlns:mc="http://schemas.openxmlformats.org/markup-compatibility/2006" xmlns:aink="http://schemas.microsoft.com/office/drawing/2016/ink" xmlns:am3d="http://schemas.microsoft.com/office/drawing/2017/model3d" xmlns:o="urn:schemas-microsoft-com:office:office" xmlns:r="http://schemas.openxmlformats.org/officeDocument/2006/relationships" xmlns:m="http://schemas.openxmlformats.org/officeDocument/2006/math" xmlns:v="urn:schemas-microsoft-com:vml" xmlns:wp14="http://schemas.microsoft.com/office/word/2010/wordprocessingDrawing" xmlns:wp="http://schemas.openxmlformats.org/drawingml/2006/wordprocessingDrawing" xmlns:w10="urn:schemas-microsoft-com:office:word" xmlns:w="http://schemas.openxmlformats.org/wordprocessingml/2006/main" xmlns:w14="http://schemas.microsoft.com/office/word/2010/wordml" xmlns:w15="http://schemas.microsoft.com/office/word/2012/wordml" xmlns:w16cex="http://schemas.microsoft.com/office/word/2018/wordml/cex" xmlns:w16cid="http://schemas.microsoft.com/office/word/2016/wordml/cid" xmlns:w16="http://schemas.microsoft.com/office/word/2018/wordml" xmlns:w16se="http://schemas.microsoft.com/office/word/2015/wordml/symex" xmlns:wpg="http://schemas.microsoft.com/office/word/2010/wordprocessingGroup" xmlns:wpi="http://schemas.microsoft.com/office/word/2010/wordprocessingInk" xmlns:wne="http://schemas.microsoft.com/office/word/2006/wordml" xmlns:wps="http://schemas.microsoft.com/office/word/2010/wordprocessingShape" mc:Ignorable="w14 w15 w16se w16cid w16 w16cex wp14">
+<w:ftr xmlns:wpc="http://schemas.microsoft.com/office/word/2010/wordprocessingCanvas" xmlns:cx="http://schemas.microsoft.com/office/drawing/2014/chartex" xmlns:cx1="http://schemas.microsoft.com/office/drawing/2015/9/8/chartex" xmlns:cx2="http://schemas.microsoft.com/office/drawing/2015/10/21/chartex" xmlns:cx3="http://schemas.microsoft.com/office/drawing/2016/5/9/chartex" xmlns:cx4="http://schemas.microsoft.com/office/drawing/2016/5/10/chartex" xmlns:cx5="http://schemas.microsoft.com/office/drawing/2016/5/11/chartex" xmlns:cx6="http://schemas.microsoft.com/office/drawing/2016/5/12/chartex" xmlns:cx7="http://schemas.microsoft.com/office/drawing/2016/5/13/chartex" xmlns:cx8="http://schemas.microsoft.com/office/drawing/2016/5/14/chartex" xmlns:mc="http://schemas.openxmlformats.org/markup-compatibility/2006" xmlns:aink="http://schemas.microsoft.com/office/drawing/2016/ink" xmlns:am3d="http://schemas.microsoft.com/office/drawing/2017/model3d" xmlns:o="urn:schemas-microsoft-com:office:office" xmlns:r="http://schemas.openxmlformats.org/officeDocument/2006/relationships" xmlns:m="http://schemas.openxmlformats.org/officeDocument/2006/math" xmlns:v="urn:schemas-microsoft-com:vml" xmlns:wp14="http://schemas.microsoft.com/office/word/2010/wordprocessingDrawing" xmlns:wp="http://schemas.openxmlformats.org/drawingml/2006/wordprocessingDrawing" xmlns:w10="urn:schemas-microsoft-com:office:word" xmlns:w="http://schemas.openxmlformats.org/wordprocessingml/2006/main" xmlns:w14="http://schemas.microsoft.com/office/word/2010/wordml" xmlns:w15="http://schemas.microsoft.com/office/word/2012/wordml" xmlns:w16cex="http://schemas.microsoft.com/office/word/2018/wordml/cex" xmlns:w16cid="http://schemas.microsoft.com/office/word/2016/wordml/cid" xmlns:w16="http://schemas.microsoft.com/office/word/2018/wordml" xmlns:w16sdtdh="http://schemas.microsoft.com/office/word/2020/wordml/sdtdatahash" xmlns:w16se="http://schemas.microsoft.com/office/word/2015/wordml/symex" xmlns:wpg="http://schemas.microsoft.com/office/word/2010/wordprocessingGroup" xmlns:wpi="http://schemas.microsoft.com/office/word/2010/wordprocessingInk" xmlns:wne="http://schemas.microsoft.com/office/word/2006/wordml" xmlns:wps="http://schemas.microsoft.com/office/word/2010/wordprocessingShape" mc:Ignorable="w14 w15 w16se w16cid w16 w16cex w16sdtdh wp14">
   <w:p>
     <w:pPr>
       <w:spacing w:after="0" w:line="240" w:lineRule="auto"/>
@@ -5935,7 +6260,7 @@
 </file>
 
 <file path=word/footer2.xml><?xml version="1.0" encoding="utf-8"?>
-<w:ftr xmlns:wpc="http://schemas.microsoft.com/office/word/2010/wordprocessingCanvas" xmlns:cx="http://schemas.microsoft.com/office/drawing/2014/chartex" xmlns:cx1="http://schemas.microsoft.com/office/drawing/2015/9/8/chartex" xmlns:cx2="http://schemas.microsoft.com/office/drawing/2015/10/21/chartex" xmlns:cx3="http://schemas.microsoft.com/office/drawing/2016/5/9/chartex" xmlns:cx4="http://schemas.microsoft.com/office/drawing/2016/5/10/chartex" xmlns:cx5="http://schemas.microsoft.com/office/drawing/2016/5/11/chartex" xmlns:cx6="http://schemas.microsoft.com/office/drawing/2016/5/12/chartex" xmlns:cx7="http://schemas.microsoft.com/office/drawing/2016/5/13/chartex" xmlns:cx8="http://schemas.microsoft.com/office/drawing/2016/5/14/chartex" xmlns:mc="http://schemas.openxmlformats.org/markup-compatibility/2006" xmlns:aink="http://schemas.microsoft.com/office/drawing/2016/ink" xmlns:am3d="http://schemas.microsoft.com/office/drawing/2017/model3d" xmlns:o="urn:schemas-microsoft-com:office:office" xmlns:r="http://schemas.openxmlformats.org/officeDocument/2006/relationships" xmlns:m="http://schemas.openxmlformats.org/officeDocument/2006/math" xmlns:v="urn:schemas-microsoft-com:vml" xmlns:wp14="http://schemas.microsoft.com/office/word/2010/wordprocessingDrawing" xmlns:wp="http://schemas.openxmlformats.org/drawingml/2006/wordprocessingDrawing" xmlns:w10="urn:schemas-microsoft-com:office:word" xmlns:w="http://schemas.openxmlformats.org/wordprocessingml/2006/main" xmlns:w14="http://schemas.microsoft.com/office/word/2010/wordml" xmlns:w15="http://schemas.microsoft.com/office/word/2012/wordml" xmlns:w16cex="http://schemas.microsoft.com/office/word/2018/wordml/cex" xmlns:w16cid="http://schemas.microsoft.com/office/word/2016/wordml/cid" xmlns:w16="http://schemas.microsoft.com/office/word/2018/wordml" xmlns:w16se="http://schemas.microsoft.com/office/word/2015/wordml/symex" xmlns:wpg="http://schemas.microsoft.com/office/word/2010/wordprocessingGroup" xmlns:wpi="http://schemas.microsoft.com/office/word/2010/wordprocessingInk" xmlns:wne="http://schemas.microsoft.com/office/word/2006/wordml" xmlns:wps="http://schemas.microsoft.com/office/word/2010/wordprocessingShape" mc:Ignorable="w14 w15 w16se w16cid w16 w16cex wp14">
+<w:ftr xmlns:wpc="http://schemas.microsoft.com/office/word/2010/wordprocessingCanvas" xmlns:cx="http://schemas.microsoft.com/office/drawing/2014/chartex" xmlns:cx1="http://schemas.microsoft.com/office/drawing/2015/9/8/chartex" xmlns:cx2="http://schemas.microsoft.com/office/drawing/2015/10/21/chartex" xmlns:cx3="http://schemas.microsoft.com/office/drawing/2016/5/9/chartex" xmlns:cx4="http://schemas.microsoft.com/office/drawing/2016/5/10/chartex" xmlns:cx5="http://schemas.microsoft.com/office/drawing/2016/5/11/chartex" xmlns:cx6="http://schemas.microsoft.com/office/drawing/2016/5/12/chartex" xmlns:cx7="http://schemas.microsoft.com/office/drawing/2016/5/13/chartex" xmlns:cx8="http://schemas.microsoft.com/office/drawing/2016/5/14/chartex" xmlns:mc="http://schemas.openxmlformats.org/markup-compatibility/2006" xmlns:aink="http://schemas.microsoft.com/office/drawing/2016/ink" xmlns:am3d="http://schemas.microsoft.com/office/drawing/2017/model3d" xmlns:o="urn:schemas-microsoft-com:office:office" xmlns:r="http://schemas.openxmlformats.org/officeDocument/2006/relationships" xmlns:m="http://schemas.openxmlformats.org/officeDocument/2006/math" xmlns:v="urn:schemas-microsoft-com:vml" xmlns:wp14="http://schemas.microsoft.com/office/word/2010/wordprocessingDrawing" xmlns:wp="http://schemas.openxmlformats.org/drawingml/2006/wordprocessingDrawing" xmlns:w10="urn:schemas-microsoft-com:office:word" xmlns:w="http://schemas.openxmlformats.org/wordprocessingml/2006/main" xmlns:w14="http://schemas.microsoft.com/office/word/2010/wordml" xmlns:w15="http://schemas.microsoft.com/office/word/2012/wordml" xmlns:w16cex="http://schemas.microsoft.com/office/word/2018/wordml/cex" xmlns:w16cid="http://schemas.microsoft.com/office/word/2016/wordml/cid" xmlns:w16="http://schemas.microsoft.com/office/word/2018/wordml" xmlns:w16sdtdh="http://schemas.microsoft.com/office/word/2020/wordml/sdtdatahash" xmlns:w16se="http://schemas.microsoft.com/office/word/2015/wordml/symex" xmlns:wpg="http://schemas.microsoft.com/office/word/2010/wordprocessingGroup" xmlns:wpi="http://schemas.microsoft.com/office/word/2010/wordprocessingInk" xmlns:wne="http://schemas.microsoft.com/office/word/2006/wordml" xmlns:wps="http://schemas.microsoft.com/office/word/2010/wordprocessingShape" mc:Ignorable="w14 w15 w16se w16cid w16 w16cex w16sdtdh wp14">
   <w:p>
     <w:pPr>
       <w:spacing w:after="0" w:line="240" w:lineRule="auto"/>
@@ -5953,7 +6278,7 @@
 </file>
 
 <file path=word/footnotes.xml><?xml version="1.0" encoding="utf-8"?>
-<w:footnotes xmlns:wpc="http://schemas.microsoft.com/office/word/2010/wordprocessingCanvas" xmlns:cx="http://schemas.microsoft.com/office/drawing/2014/chartex" xmlns:cx1="http://schemas.microsoft.com/office/drawing/2015/9/8/chartex" xmlns:cx2="http://schemas.microsoft.com/office/drawing/2015/10/21/chartex" xmlns:cx3="http://schemas.microsoft.com/office/drawing/2016/5/9/chartex" xmlns:cx4="http://schemas.microsoft.com/office/drawing/2016/5/10/chartex" xmlns:cx5="http://schemas.microsoft.com/office/drawing/2016/5/11/chartex" xmlns:cx6="http://schemas.microsoft.com/office/drawing/2016/5/12/chartex" xmlns:cx7="http://schemas.microsoft.com/office/drawing/2016/5/13/chartex" xmlns:cx8="http://schemas.microsoft.com/office/drawing/2016/5/14/chartex" xmlns:mc="http://schemas.openxmlformats.org/markup-compatibility/2006" xmlns:aink="http://schemas.microsoft.com/office/drawing/2016/ink" xmlns:am3d="http://schemas.microsoft.com/office/drawing/2017/model3d" xmlns:o="urn:schemas-microsoft-com:office:office" xmlns:r="http://schemas.openxmlformats.org/officeDocument/2006/relationships" xmlns:m="http://schemas.openxmlformats.org/officeDocument/2006/math" xmlns:v="urn:schemas-microsoft-com:vml" xmlns:wp14="http://schemas.microsoft.com/office/word/2010/wordprocessingDrawing" xmlns:wp="http://schemas.openxmlformats.org/drawingml/2006/wordprocessingDrawing" xmlns:w10="urn:schemas-microsoft-com:office:word" xmlns:w="http://schemas.openxmlformats.org/wordprocessingml/2006/main" xmlns:w14="http://schemas.microsoft.com/office/word/2010/wordml" xmlns:w15="http://schemas.microsoft.com/office/word/2012/wordml" xmlns:w16cex="http://schemas.microsoft.com/office/word/2018/wordml/cex" xmlns:w16cid="http://schemas.microsoft.com/office/word/2016/wordml/cid" xmlns:w16="http://schemas.microsoft.com/office/word/2018/wordml" xmlns:w16se="http://schemas.microsoft.com/office/word/2015/wordml/symex" xmlns:wpg="http://schemas.microsoft.com/office/word/2010/wordprocessingGroup" xmlns:wpi="http://schemas.microsoft.com/office/word/2010/wordprocessingInk" xmlns:wne="http://schemas.microsoft.com/office/word/2006/wordml" xmlns:wps="http://schemas.microsoft.com/office/word/2010/wordprocessingShape" mc:Ignorable="w14 w15 w16se w16cid w16 w16cex wp14">
+<w:footnotes xmlns:wpc="http://schemas.microsoft.com/office/word/2010/wordprocessingCanvas" xmlns:cx="http://schemas.microsoft.com/office/drawing/2014/chartex" xmlns:cx1="http://schemas.microsoft.com/office/drawing/2015/9/8/chartex" xmlns:cx2="http://schemas.microsoft.com/office/drawing/2015/10/21/chartex" xmlns:cx3="http://schemas.microsoft.com/office/drawing/2016/5/9/chartex" xmlns:cx4="http://schemas.microsoft.com/office/drawing/2016/5/10/chartex" xmlns:cx5="http://schemas.microsoft.com/office/drawing/2016/5/11/chartex" xmlns:cx6="http://schemas.microsoft.com/office/drawing/2016/5/12/chartex" xmlns:cx7="http://schemas.microsoft.com/office/drawing/2016/5/13/chartex" xmlns:cx8="http://schemas.microsoft.com/office/drawing/2016/5/14/chartex" xmlns:mc="http://schemas.openxmlformats.org/markup-compatibility/2006" xmlns:aink="http://schemas.microsoft.com/office/drawing/2016/ink" xmlns:am3d="http://schemas.microsoft.com/office/drawing/2017/model3d" xmlns:o="urn:schemas-microsoft-com:office:office" xmlns:r="http://schemas.openxmlformats.org/officeDocument/2006/relationships" xmlns:m="http://schemas.openxmlformats.org/officeDocument/2006/math" xmlns:v="urn:schemas-microsoft-com:vml" xmlns:wp14="http://schemas.microsoft.com/office/word/2010/wordprocessingDrawing" xmlns:wp="http://schemas.openxmlformats.org/drawingml/2006/wordprocessingDrawing" xmlns:w10="urn:schemas-microsoft-com:office:word" xmlns:w="http://schemas.openxmlformats.org/wordprocessingml/2006/main" xmlns:w14="http://schemas.microsoft.com/office/word/2010/wordml" xmlns:w15="http://schemas.microsoft.com/office/word/2012/wordml" xmlns:w16cex="http://schemas.microsoft.com/office/word/2018/wordml/cex" xmlns:w16cid="http://schemas.microsoft.com/office/word/2016/wordml/cid" xmlns:w16="http://schemas.microsoft.com/office/word/2018/wordml" xmlns:w16sdtdh="http://schemas.microsoft.com/office/word/2020/wordml/sdtdatahash" xmlns:w16se="http://schemas.microsoft.com/office/word/2015/wordml/symex" xmlns:wpg="http://schemas.microsoft.com/office/word/2010/wordprocessingGroup" xmlns:wpi="http://schemas.microsoft.com/office/word/2010/wordprocessingInk" xmlns:wne="http://schemas.microsoft.com/office/word/2006/wordml" xmlns:wps="http://schemas.microsoft.com/office/word/2010/wordprocessingShape" mc:Ignorable="w14 w15 w16se w16cid w16 w16cex w16sdtdh wp14">
   <w:footnote w:type="separator" w:id="-1">
     <w:p>
       <w:pPr>
@@ -5978,7 +6303,7 @@
 </file>
 
 <file path=word/numbering.xml><?xml version="1.0" encoding="utf-8"?>
-<w:numbering xmlns:wpc="http://schemas.microsoft.com/office/word/2010/wordprocessingCanvas" xmlns:cx="http://schemas.microsoft.com/office/drawing/2014/chartex" xmlns:cx1="http://schemas.microsoft.com/office/drawing/2015/9/8/chartex" xmlns:cx2="http://schemas.microsoft.com/office/drawing/2015/10/21/chartex" xmlns:cx3="http://schemas.microsoft.com/office/drawing/2016/5/9/chartex" xmlns:cx4="http://schemas.microsoft.com/office/drawing/2016/5/10/chartex" xmlns:cx5="http://schemas.microsoft.com/office/drawing/2016/5/11/chartex" xmlns:cx6="http://schemas.microsoft.com/office/drawing/2016/5/12/chartex" xmlns:cx7="http://schemas.microsoft.com/office/drawing/2016/5/13/chartex" xmlns:cx8="http://schemas.microsoft.com/office/drawing/2016/5/14/chartex" xmlns:mc="http://schemas.openxmlformats.org/markup-compatibility/2006" xmlns:aink="http://schemas.microsoft.com/office/drawing/2016/ink" xmlns:am3d="http://schemas.microsoft.com/office/drawing/2017/model3d" xmlns:o="urn:schemas-microsoft-com:office:office" xmlns:r="http://schemas.openxmlformats.org/officeDocument/2006/relationships" xmlns:m="http://schemas.openxmlformats.org/officeDocument/2006/math" xmlns:v="urn:schemas-microsoft-com:vml" xmlns:wp14="http://schemas.microsoft.com/office/word/2010/wordprocessingDrawing" xmlns:wp="http://schemas.openxmlformats.org/drawingml/2006/wordprocessingDrawing" xmlns:w10="urn:schemas-microsoft-com:office:word" xmlns:w="http://schemas.openxmlformats.org/wordprocessingml/2006/main" xmlns:w14="http://schemas.microsoft.com/office/word/2010/wordml" xmlns:w15="http://schemas.microsoft.com/office/word/2012/wordml" xmlns:w16cex="http://schemas.microsoft.com/office/word/2018/wordml/cex" xmlns:w16cid="http://schemas.microsoft.com/office/word/2016/wordml/cid" xmlns:w16="http://schemas.microsoft.com/office/word/2018/wordml" xmlns:w16se="http://schemas.microsoft.com/office/word/2015/wordml/symex" xmlns:wpg="http://schemas.microsoft.com/office/word/2010/wordprocessingGroup" xmlns:wpi="http://schemas.microsoft.com/office/word/2010/wordprocessingInk" xmlns:wne="http://schemas.microsoft.com/office/word/2006/wordml" xmlns:wps="http://schemas.microsoft.com/office/word/2010/wordprocessingShape" mc:Ignorable="w14 w15 w16se w16cid w16 w16cex wp14">
+<w:numbering xmlns:wpc="http://schemas.microsoft.com/office/word/2010/wordprocessingCanvas" xmlns:cx="http://schemas.microsoft.com/office/drawing/2014/chartex" xmlns:cx1="http://schemas.microsoft.com/office/drawing/2015/9/8/chartex" xmlns:cx2="http://schemas.microsoft.com/office/drawing/2015/10/21/chartex" xmlns:cx3="http://schemas.microsoft.com/office/drawing/2016/5/9/chartex" xmlns:cx4="http://schemas.microsoft.com/office/drawing/2016/5/10/chartex" xmlns:cx5="http://schemas.microsoft.com/office/drawing/2016/5/11/chartex" xmlns:cx6="http://schemas.microsoft.com/office/drawing/2016/5/12/chartex" xmlns:cx7="http://schemas.microsoft.com/office/drawing/2016/5/13/chartex" xmlns:cx8="http://schemas.microsoft.com/office/drawing/2016/5/14/chartex" xmlns:mc="http://schemas.openxmlformats.org/markup-compatibility/2006" xmlns:aink="http://schemas.microsoft.com/office/drawing/2016/ink" xmlns:am3d="http://schemas.microsoft.com/office/drawing/2017/model3d" xmlns:o="urn:schemas-microsoft-com:office:office" xmlns:r="http://schemas.openxmlformats.org/officeDocument/2006/relationships" xmlns:m="http://schemas.openxmlformats.org/officeDocument/2006/math" xmlns:v="urn:schemas-microsoft-com:vml" xmlns:wp14="http://schemas.microsoft.com/office/word/2010/wordprocessingDrawing" xmlns:wp="http://schemas.openxmlformats.org/drawingml/2006/wordprocessingDrawing" xmlns:w10="urn:schemas-microsoft-com:office:word" xmlns:w="http://schemas.openxmlformats.org/wordprocessingml/2006/main" xmlns:w14="http://schemas.microsoft.com/office/word/2010/wordml" xmlns:w15="http://schemas.microsoft.com/office/word/2012/wordml" xmlns:w16cex="http://schemas.microsoft.com/office/word/2018/wordml/cex" xmlns:w16cid="http://schemas.microsoft.com/office/word/2016/wordml/cid" xmlns:w16="http://schemas.microsoft.com/office/word/2018/wordml" xmlns:w16sdtdh="http://schemas.microsoft.com/office/word/2020/wordml/sdtdatahash" xmlns:w16se="http://schemas.microsoft.com/office/word/2015/wordml/symex" xmlns:wpg="http://schemas.microsoft.com/office/word/2010/wordprocessingGroup" xmlns:wpi="http://schemas.microsoft.com/office/word/2010/wordprocessingInk" xmlns:wne="http://schemas.microsoft.com/office/word/2006/wordml" xmlns:wps="http://schemas.microsoft.com/office/word/2010/wordprocessingShape" mc:Ignorable="w14 w15 w16se w16cid w16 w16cex w16sdtdh wp14">
   <w:numPicBullet w:numPicBulletId="0">
     <w:pict>
       <v:shapetype id="_x0000_t75" coordsize="21600,21600" o:spt="75" o:preferrelative="t" path="m@4@5l@4@11@9@11@9@5xe" filled="f" stroked="f">
@@ -6000,7 +6325,7 @@
         <v:path o:extrusionok="f" gradientshapeok="t" o:connecttype="rect"/>
         <o:lock v:ext="edit" aspectratio="t"/>
       </v:shapetype>
-      <v:shape id="_x0000_i1051" type="#_x0000_t75" style="width:13.5pt;height:13.5pt;visibility:visible" o:gfxdata="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" o:bullet="t">
+      <v:shape id="_x0000_i1052" type="#_x0000_t75" style="width:13.5pt;height:13.5pt;visibility:visible" o:gfxdata="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" o:bullet="t">
         <v:imagedata r:id="rId1" o:title="" cropbottom="-1179f" cropright="-1179f"/>
       </v:shape>
     </w:pict>
@@ -6124,7 +6449,7 @@
 </file>
 
 <file path=word/styles.xml><?xml version="1.0" encoding="utf-8"?>
-<w:styles xmlns:mc="http://schemas.openxmlformats.org/markup-compatibility/2006" xmlns:r="http://schemas.openxmlformats.org/officeDocument/2006/relationships" xmlns:w="http://schemas.openxmlformats.org/wordprocessingml/2006/main" xmlns:w14="http://schemas.microsoft.com/office/word/2010/wordml" xmlns:w15="http://schemas.microsoft.com/office/word/2012/wordml" xmlns:w16cex="http://schemas.microsoft.com/office/word/2018/wordml/cex" xmlns:w16cid="http://schemas.microsoft.com/office/word/2016/wordml/cid" xmlns:w16="http://schemas.microsoft.com/office/word/2018/wordml" xmlns:w16se="http://schemas.microsoft.com/office/word/2015/wordml/symex" mc:Ignorable="w14 w15 w16se w16cid w16 w16cex">
+<w:styles xmlns:mc="http://schemas.openxmlformats.org/markup-compatibility/2006" xmlns:r="http://schemas.openxmlformats.org/officeDocument/2006/relationships" xmlns:w="http://schemas.openxmlformats.org/wordprocessingml/2006/main" xmlns:w14="http://schemas.microsoft.com/office/word/2010/wordml" xmlns:w15="http://schemas.microsoft.com/office/word/2012/wordml" xmlns:w16cex="http://schemas.microsoft.com/office/word/2018/wordml/cex" xmlns:w16cid="http://schemas.microsoft.com/office/word/2016/wordml/cid" xmlns:w16="http://schemas.microsoft.com/office/word/2018/wordml" xmlns:w16sdtdh="http://schemas.microsoft.com/office/word/2020/wordml/sdtdatahash" xmlns:w16se="http://schemas.microsoft.com/office/word/2015/wordml/symex" mc:Ignorable="w14 w15 w16se w16cid w16 w16cex w16sdtdh">
   <w:docDefaults>
     <w:rPrDefault>
       <w:rPr>

</xml_diff>